<commit_message>
Ergänzen der index.md und weiterer Dokumentationen
</commit_message>
<xml_diff>
--- a/docs/Aufgabenstellung.docx
+++ b/docs/Aufgabenstellung.docx
@@ -1,6 +1,6 @@
 
 <file path=word/document.xml><?xml version="1.0" encoding="utf-8"?>
-<w:document xmlns:wpc="http://schemas.microsoft.com/office/word/2010/wordprocessingCanvas" xmlns:cx="http://schemas.microsoft.com/office/drawing/2014/chartex" xmlns:cx1="http://schemas.microsoft.com/office/drawing/2015/9/8/chartex" xmlns:cx2="http://schemas.microsoft.com/office/drawing/2015/10/21/chartex" xmlns:cx3="http://schemas.microsoft.com/office/drawing/2016/5/9/chartex" xmlns:cx4="http://schemas.microsoft.com/office/drawing/2016/5/10/chartex" xmlns:cx5="http://schemas.microsoft.com/office/drawing/2016/5/11/chartex" xmlns:cx6="http://schemas.microsoft.com/office/drawing/2016/5/12/chartex" xmlns:cx7="http://schemas.microsoft.com/office/drawing/2016/5/13/chartex" xmlns:cx8="http://schemas.microsoft.com/office/drawing/2016/5/14/chartex" xmlns:mc="http://schemas.openxmlformats.org/markup-compatibility/2006" xmlns:aink="http://schemas.microsoft.com/office/drawing/2016/ink" xmlns:am3d="http://schemas.microsoft.com/office/drawing/2017/model3d" xmlns:o="urn:schemas-microsoft-com:office:office" xmlns:oel="http://schemas.microsoft.com/office/2019/extlst" xmlns:r="http://schemas.openxmlformats.org/officeDocument/2006/relationships" xmlns:m="http://schemas.openxmlformats.org/officeDocument/2006/math" xmlns:v="urn:schemas-microsoft-com:vml" xmlns:wp14="http://schemas.microsoft.com/office/word/2010/wordprocessingDrawing" xmlns:wp="http://schemas.openxmlformats.org/drawingml/2006/wordprocessingDrawing" xmlns:w10="urn:schemas-microsoft-com:office:word" xmlns:w="http://schemas.openxmlformats.org/wordprocessingml/2006/main" xmlns:w14="http://schemas.microsoft.com/office/word/2010/wordml" xmlns:w15="http://schemas.microsoft.com/office/word/2012/wordml" xmlns:w16cex="http://schemas.microsoft.com/office/word/2018/wordml/cex" xmlns:w16cid="http://schemas.microsoft.com/office/word/2016/wordml/cid" xmlns:w16="http://schemas.microsoft.com/office/word/2018/wordml" xmlns:w16sdtdh="http://schemas.microsoft.com/office/word/2020/wordml/sdtdatahash" xmlns:w16se="http://schemas.microsoft.com/office/word/2015/wordml/symex" xmlns:wpg="http://schemas.microsoft.com/office/word/2010/wordprocessingGroup" xmlns:wpi="http://schemas.microsoft.com/office/word/2010/wordprocessingInk" xmlns:wne="http://schemas.microsoft.com/office/word/2006/wordml" xmlns:wps="http://schemas.microsoft.com/office/word/2010/wordprocessingShape" mc:Ignorable="w14 w15 w16se w16cid w16 w16cex w16sdtdh wp14">
+<w:document xmlns:wpc="http://schemas.microsoft.com/office/word/2010/wordprocessingCanvas" xmlns:cx="http://schemas.microsoft.com/office/drawing/2014/chartex" xmlns:cx1="http://schemas.microsoft.com/office/drawing/2015/9/8/chartex" xmlns:cx2="http://schemas.microsoft.com/office/drawing/2015/10/21/chartex" xmlns:cx3="http://schemas.microsoft.com/office/drawing/2016/5/9/chartex" xmlns:cx4="http://schemas.microsoft.com/office/drawing/2016/5/10/chartex" xmlns:cx5="http://schemas.microsoft.com/office/drawing/2016/5/11/chartex" xmlns:cx6="http://schemas.microsoft.com/office/drawing/2016/5/12/chartex" xmlns:cx7="http://schemas.microsoft.com/office/drawing/2016/5/13/chartex" xmlns:cx8="http://schemas.microsoft.com/office/drawing/2016/5/14/chartex" xmlns:mc="http://schemas.openxmlformats.org/markup-compatibility/2006" xmlns:aink="http://schemas.microsoft.com/office/drawing/2016/ink" xmlns:am3d="http://schemas.microsoft.com/office/drawing/2017/model3d" xmlns:o="urn:schemas-microsoft-com:office:office" xmlns:oel="http://schemas.microsoft.com/office/2019/extlst" xmlns:r="http://schemas.openxmlformats.org/officeDocument/2006/relationships" xmlns:m="http://schemas.openxmlformats.org/officeDocument/2006/math" xmlns:v="urn:schemas-microsoft-com:vml" xmlns:wp14="http://schemas.microsoft.com/office/word/2010/wordprocessingDrawing" xmlns:wp="http://schemas.openxmlformats.org/drawingml/2006/wordprocessingDrawing" xmlns:w10="urn:schemas-microsoft-com:office:word" xmlns:w="http://schemas.openxmlformats.org/wordprocessingml/2006/main" xmlns:w14="http://schemas.microsoft.com/office/word/2010/wordml" xmlns:w15="http://schemas.microsoft.com/office/word/2012/wordml" xmlns:w16cex="http://schemas.microsoft.com/office/word/2018/wordml/cex" xmlns:w16cid="http://schemas.microsoft.com/office/word/2016/wordml/cid" xmlns:w16="http://schemas.microsoft.com/office/word/2018/wordml" xmlns:w16du="http://schemas.microsoft.com/office/word/2023/wordml/word16du" xmlns:w16sdtdh="http://schemas.microsoft.com/office/word/2020/wordml/sdtdatahash" xmlns:w16se="http://schemas.microsoft.com/office/word/2015/wordml/symex" xmlns:wpg="http://schemas.microsoft.com/office/word/2010/wordprocessingGroup" xmlns:wpi="http://schemas.microsoft.com/office/word/2010/wordprocessingInk" xmlns:wne="http://schemas.microsoft.com/office/word/2006/wordml" xmlns:wps="http://schemas.microsoft.com/office/word/2010/wordprocessingShape" mc:Ignorable="w14 w15 w16se w16cid w16 w16cex w16sdtdh w16du wp14">
   <w:body>
     <w:p>
       <w:pPr>
@@ -55,11 +55,15 @@
         </w:numPr>
         <w:rPr>
           <w:rFonts w:ascii="Arial" w:hAnsi="Arial" w:cs="Arial"/>
-        </w:rPr>
-      </w:pPr>
-      <w:r>
-        <w:rPr>
-          <w:rFonts w:ascii="Arial" w:hAnsi="Arial" w:cs="Arial"/>
+          <w:sz w:val="22"/>
+          <w:szCs w:val="22"/>
+        </w:rPr>
+      </w:pPr>
+      <w:r>
+        <w:rPr>
+          <w:rFonts w:ascii="Arial" w:hAnsi="Arial" w:cs="Arial"/>
+          <w:sz w:val="22"/>
+          <w:szCs w:val="22"/>
         </w:rPr>
         <w:t>ESP32</w:t>
       </w:r>
@@ -73,11 +77,15 @@
         </w:numPr>
         <w:rPr>
           <w:rFonts w:ascii="Arial" w:hAnsi="Arial" w:cs="Arial"/>
-        </w:rPr>
-      </w:pPr>
-      <w:r>
-        <w:rPr>
-          <w:rFonts w:ascii="Arial" w:hAnsi="Arial" w:cs="Arial"/>
+          <w:sz w:val="22"/>
+          <w:szCs w:val="22"/>
+        </w:rPr>
+      </w:pPr>
+      <w:r>
+        <w:rPr>
+          <w:rFonts w:ascii="Arial" w:hAnsi="Arial" w:cs="Arial"/>
+          <w:sz w:val="22"/>
+          <w:szCs w:val="22"/>
         </w:rPr>
         <w:t>Steckbrett</w:t>
       </w:r>
@@ -91,11 +99,15 @@
         </w:numPr>
         <w:rPr>
           <w:rFonts w:ascii="Arial" w:hAnsi="Arial" w:cs="Arial"/>
-        </w:rPr>
-      </w:pPr>
-      <w:r>
-        <w:rPr>
-          <w:rFonts w:ascii="Arial" w:hAnsi="Arial" w:cs="Arial"/>
+          <w:sz w:val="22"/>
+          <w:szCs w:val="22"/>
+        </w:rPr>
+      </w:pPr>
+      <w:r>
+        <w:rPr>
+          <w:rFonts w:ascii="Arial" w:hAnsi="Arial" w:cs="Arial"/>
+          <w:sz w:val="22"/>
+          <w:szCs w:val="22"/>
         </w:rPr>
         <w:t>Jumperkabel</w:t>
       </w:r>
@@ -109,11 +121,15 @@
         </w:numPr>
         <w:rPr>
           <w:rFonts w:ascii="Arial" w:hAnsi="Arial" w:cs="Arial"/>
-        </w:rPr>
-      </w:pPr>
-      <w:r>
-        <w:rPr>
-          <w:rFonts w:ascii="Arial" w:hAnsi="Arial" w:cs="Arial"/>
+          <w:sz w:val="22"/>
+          <w:szCs w:val="22"/>
+        </w:rPr>
+      </w:pPr>
+      <w:r>
+        <w:rPr>
+          <w:rFonts w:ascii="Arial" w:hAnsi="Arial" w:cs="Arial"/>
+          <w:sz w:val="22"/>
+          <w:szCs w:val="22"/>
         </w:rPr>
         <w:t xml:space="preserve">220 </w:t>
       </w:r>
@@ -121,6 +137,8 @@
         <w:rPr>
           <w:rFonts w:ascii="Arial" w:hAnsi="Arial" w:cs="Arial"/>
           <w:color w:val="040C28"/>
+          <w:sz w:val="22"/>
+          <w:szCs w:val="22"/>
         </w:rPr>
         <w:t>Ω Widerstände</w:t>
       </w:r>
@@ -134,12 +152,16 @@
         </w:numPr>
         <w:rPr>
           <w:rFonts w:ascii="Arial" w:hAnsi="Arial" w:cs="Arial"/>
+          <w:sz w:val="22"/>
+          <w:szCs w:val="22"/>
         </w:rPr>
       </w:pPr>
       <w:r>
         <w:rPr>
           <w:rFonts w:ascii="Arial" w:hAnsi="Arial" w:cs="Arial"/>
           <w:color w:val="040C28"/>
+          <w:sz w:val="22"/>
+          <w:szCs w:val="22"/>
         </w:rPr>
         <w:t>LEDs beliebiger Farbe</w:t>
       </w:r>
@@ -164,11 +186,15 @@
       <w:pPr>
         <w:rPr>
           <w:rFonts w:ascii="Arial" w:hAnsi="Arial" w:cs="Arial"/>
-        </w:rPr>
-      </w:pPr>
-      <w:r>
-        <w:rPr>
-          <w:rFonts w:ascii="Arial" w:hAnsi="Arial" w:cs="Arial"/>
+          <w:sz w:val="22"/>
+          <w:szCs w:val="22"/>
+        </w:rPr>
+      </w:pPr>
+      <w:r>
+        <w:rPr>
+          <w:rFonts w:ascii="Arial" w:hAnsi="Arial" w:cs="Arial"/>
+          <w:sz w:val="22"/>
+          <w:szCs w:val="22"/>
         </w:rPr>
         <w:t>Für die kommenden Aufgaben nutzen Sie ein Steckbrett, auf dem Sie verschiedene Schaltungen aufbauen. Auf einem solchen Steckbrett sind die Verbindungspunkte immer entweder in einer Zeile oder Spalte miteinander verbunden, das ist in der folgenden Grafik durch die orangen Linien dargestellt. Stecken Sie den ESP32 wie in der Abbildung dargestellt auf das Steckbrett.</w:t>
       </w:r>
@@ -246,12 +272,20 @@
         <w:rPr>
           <w:rStyle w:val="Hervorhebung"/>
           <w:rFonts w:ascii="Arial" w:hAnsi="Arial" w:cs="Arial"/>
-        </w:rPr>
-      </w:pPr>
-      <w:r>
-        <w:rPr>
-          <w:rStyle w:val="Hervorhebung"/>
-          <w:rFonts w:ascii="Arial" w:hAnsi="Arial" w:cs="Arial"/>
+          <w:b/>
+          <w:bCs/>
+          <w:sz w:val="22"/>
+          <w:szCs w:val="22"/>
+        </w:rPr>
+      </w:pPr>
+      <w:r>
+        <w:rPr>
+          <w:rStyle w:val="Hervorhebung"/>
+          <w:rFonts w:ascii="Arial" w:hAnsi="Arial" w:cs="Arial"/>
+          <w:b/>
+          <w:bCs/>
+          <w:sz w:val="22"/>
+          <w:szCs w:val="22"/>
         </w:rPr>
         <w:t>Aufgabe 1:</w:t>
       </w:r>
@@ -259,6 +293,10 @@
         <w:rPr>
           <w:rStyle w:val="Hervorhebung"/>
           <w:rFonts w:ascii="Arial" w:hAnsi="Arial" w:cs="Arial"/>
+          <w:b/>
+          <w:bCs/>
+          <w:sz w:val="22"/>
+          <w:szCs w:val="22"/>
         </w:rPr>
         <w:t xml:space="preserve"> Aufbau einer LED</w:t>
       </w:r>
@@ -266,36 +304,78 @@
     <w:p>
       <w:pPr>
         <w:rPr>
-          <w:rFonts w:ascii="Arial" w:hAnsi="Arial" w:cs="Arial"/>
-        </w:rPr>
-      </w:pPr>
-      <w:r>
-        <w:rPr>
-          <w:rFonts w:ascii="Arial" w:hAnsi="Arial" w:cs="Arial"/>
+          <w:rStyle w:val="Hervorhebung"/>
+          <w:rFonts w:ascii="Arial" w:hAnsi="Arial" w:cs="Arial"/>
+          <w:b/>
+          <w:bCs/>
+          <w:sz w:val="22"/>
+          <w:szCs w:val="22"/>
+        </w:rPr>
+      </w:pPr>
+    </w:p>
+    <w:p>
+      <w:pPr>
+        <w:rPr>
+          <w:rFonts w:ascii="Arial" w:hAnsi="Arial" w:cs="Arial"/>
+          <w:sz w:val="22"/>
+          <w:szCs w:val="22"/>
+        </w:rPr>
+      </w:pPr>
+      <w:r>
+        <w:rPr>
+          <w:rFonts w:ascii="Arial" w:hAnsi="Arial" w:cs="Arial"/>
+          <w:sz w:val="22"/>
+          <w:szCs w:val="22"/>
         </w:rPr>
         <w:t>In dieser Aufgabe sollen Sie Leuchtdioden (LED</w:t>
       </w:r>
       <w:r>
         <w:rPr>
           <w:rFonts w:ascii="Arial" w:hAnsi="Arial" w:cs="Arial"/>
+          <w:sz w:val="22"/>
+          <w:szCs w:val="22"/>
         </w:rPr>
         <w:t>s</w:t>
       </w:r>
       <w:r>
         <w:rPr>
           <w:rFonts w:ascii="Arial" w:hAnsi="Arial" w:cs="Arial"/>
-        </w:rPr>
-        <w:t xml:space="preserve">) kennenlernen. Wenn durch eine LED Strom fließt, leuchtet sie. Ist der Strom zu groß, brennt sie durch. Um das zu </w:t>
-      </w:r>
-      <w:r>
-        <w:rPr>
-          <w:rFonts w:ascii="Arial" w:hAnsi="Arial" w:cs="Arial"/>
+          <w:sz w:val="22"/>
+          <w:szCs w:val="22"/>
+        </w:rPr>
+        <w:t xml:space="preserve">) kennenlernen. Wenn durch eine </w:t>
+      </w:r>
+      <w:proofErr w:type="gramStart"/>
+      <w:r>
+        <w:rPr>
+          <w:rFonts w:ascii="Arial" w:hAnsi="Arial" w:cs="Arial"/>
+          <w:sz w:val="22"/>
+          <w:szCs w:val="22"/>
+        </w:rPr>
+        <w:t>LED Strom</w:t>
+      </w:r>
+      <w:proofErr w:type="gramEnd"/>
+      <w:r>
+        <w:rPr>
+          <w:rFonts w:ascii="Arial" w:hAnsi="Arial" w:cs="Arial"/>
+          <w:sz w:val="22"/>
+          <w:szCs w:val="22"/>
+        </w:rPr>
+        <w:t xml:space="preserve"> fließt, leuchtet sie. Ist der Strom zu groß, brennt sie durch. Um das zu </w:t>
+      </w:r>
+      <w:r>
+        <w:rPr>
+          <w:rFonts w:ascii="Arial" w:hAnsi="Arial" w:cs="Arial"/>
+          <w:sz w:val="22"/>
+          <w:szCs w:val="22"/>
         </w:rPr>
         <w:t>verhindern,</w:t>
       </w:r>
       <w:r>
         <w:rPr>
           <w:rFonts w:ascii="Arial" w:hAnsi="Arial" w:cs="Arial"/>
+          <w:sz w:val="22"/>
+          <w:szCs w:val="22"/>
         </w:rPr>
         <w:t xml:space="preserve"> muss immer ein sogenannter Vorwiderstand zwischen der Stromquelle und der LED („vor der LED“) eingebaut werden. Für die folgenden Aufgaben nutzen Sie bitte immer einen 220 Ω Vorwiderstand.</w:t>
       </w:r>
@@ -311,11 +391,24 @@
       <w:pPr>
         <w:rPr>
           <w:rFonts w:ascii="Arial" w:hAnsi="Arial" w:cs="Arial"/>
-        </w:rPr>
-      </w:pPr>
-      <w:r>
-        <w:rPr>
-          <w:rFonts w:ascii="Arial" w:hAnsi="Arial" w:cs="Arial"/>
+          <w:sz w:val="22"/>
+          <w:szCs w:val="22"/>
+        </w:rPr>
+      </w:pPr>
+    </w:p>
+    <w:p>
+      <w:pPr>
+        <w:rPr>
+          <w:rFonts w:ascii="Arial" w:hAnsi="Arial" w:cs="Arial"/>
+          <w:sz w:val="22"/>
+          <w:szCs w:val="22"/>
+        </w:rPr>
+      </w:pPr>
+      <w:r>
+        <w:rPr>
+          <w:rFonts w:ascii="Arial" w:hAnsi="Arial" w:cs="Arial"/>
+          <w:sz w:val="22"/>
+          <w:szCs w:val="22"/>
         </w:rPr>
         <w:lastRenderedPageBreak/>
         <w:t>Wenn Sie die LED anschauen, fällt auf, dass sie nicht symmetrisch aufgebaut ist, sondern einer der Anschlussdrähte länger ist.</w:t>
@@ -323,6 +416,8 @@
       <w:r>
         <w:rPr>
           <w:rFonts w:ascii="Arial" w:hAnsi="Arial" w:cs="Arial"/>
+          <w:sz w:val="22"/>
+          <w:szCs w:val="22"/>
         </w:rPr>
         <w:t xml:space="preserve"> Der lange Anschlussdraht ist der Plus-Pol der LED, der kurze der Minus-Pol (an dieser Seite ist auch das Gehäuse der LED abgeflacht, auch daran können Sie die Seite unterscheiden).</w:t>
       </w:r>
@@ -331,18 +426,24 @@
       <w:pPr>
         <w:rPr>
           <w:rFonts w:ascii="Arial" w:hAnsi="Arial" w:cs="Arial"/>
-        </w:rPr>
-      </w:pPr>
-    </w:p>
-    <w:p>
-      <w:pPr>
-        <w:rPr>
-          <w:rFonts w:ascii="Arial" w:hAnsi="Arial" w:cs="Arial"/>
-        </w:rPr>
-      </w:pPr>
-      <w:r>
-        <w:rPr>
-          <w:rFonts w:ascii="Arial" w:hAnsi="Arial" w:cs="Arial"/>
+          <w:sz w:val="22"/>
+          <w:szCs w:val="22"/>
+        </w:rPr>
+      </w:pPr>
+    </w:p>
+    <w:p>
+      <w:pPr>
+        <w:rPr>
+          <w:rFonts w:ascii="Arial" w:hAnsi="Arial" w:cs="Arial"/>
+          <w:sz w:val="22"/>
+          <w:szCs w:val="22"/>
+        </w:rPr>
+      </w:pPr>
+      <w:r>
+        <w:rPr>
+          <w:rFonts w:ascii="Arial" w:hAnsi="Arial" w:cs="Arial"/>
+          <w:sz w:val="22"/>
+          <w:szCs w:val="22"/>
         </w:rPr>
         <w:t>Bauen Sie die Steckbrett-Schaltung der folgenden Abbildung auf. Vom „GND“-Pin des ESP32 gehen Sie mit einer Jumper-Leitung dabei auf die blau markierte Reihe, von dem „3V3“-Pin auf die rot markierte Reihe. Sie können für spätere Schaltungen dann Ground (0V) bzw. 3,3V von diesen Reihen übernehmen.</w:t>
       </w:r>
@@ -420,19 +521,55 @@
         <w:rPr>
           <w:rStyle w:val="Hervorhebung"/>
           <w:rFonts w:ascii="Arial" w:hAnsi="Arial" w:cs="Arial"/>
-        </w:rPr>
-      </w:pPr>
-      <w:r>
-        <w:rPr>
-          <w:rStyle w:val="Hervorhebung"/>
-          <w:rFonts w:ascii="Arial" w:hAnsi="Arial" w:cs="Arial"/>
-        </w:rPr>
+          <w:b/>
+          <w:bCs/>
+          <w:sz w:val="22"/>
+          <w:szCs w:val="22"/>
+        </w:rPr>
+      </w:pPr>
+      <w:r>
+        <w:rPr>
+          <w:rStyle w:val="Hervorhebung"/>
+          <w:rFonts w:ascii="Arial" w:hAnsi="Arial" w:cs="Arial"/>
+          <w:b/>
+          <w:bCs/>
+          <w:sz w:val="22"/>
+          <w:szCs w:val="22"/>
+        </w:rPr>
+        <w:br w:type="page"/>
+      </w:r>
+    </w:p>
+    <w:p>
+      <w:pPr>
+        <w:rPr>
+          <w:rStyle w:val="Hervorhebung"/>
+          <w:rFonts w:ascii="Arial" w:hAnsi="Arial" w:cs="Arial"/>
+          <w:b/>
+          <w:bCs/>
+          <w:sz w:val="22"/>
+          <w:szCs w:val="22"/>
+        </w:rPr>
+      </w:pPr>
+      <w:r>
+        <w:rPr>
+          <w:rStyle w:val="Hervorhebung"/>
+          <w:rFonts w:ascii="Arial" w:hAnsi="Arial" w:cs="Arial"/>
+          <w:b/>
+          <w:bCs/>
+          <w:sz w:val="22"/>
+          <w:szCs w:val="22"/>
+        </w:rPr>
+        <w:lastRenderedPageBreak/>
         <w:t xml:space="preserve">Aufgabe </w:t>
       </w:r>
       <w:r>
         <w:rPr>
           <w:rStyle w:val="Hervorhebung"/>
           <w:rFonts w:ascii="Arial" w:hAnsi="Arial" w:cs="Arial"/>
+          <w:b/>
+          <w:bCs/>
+          <w:sz w:val="22"/>
+          <w:szCs w:val="22"/>
         </w:rPr>
         <w:t>2</w:t>
       </w:r>
@@ -440,6 +577,10 @@
         <w:rPr>
           <w:rStyle w:val="Hervorhebung"/>
           <w:rFonts w:ascii="Arial" w:hAnsi="Arial" w:cs="Arial"/>
+          <w:b/>
+          <w:bCs/>
+          <w:sz w:val="22"/>
+          <w:szCs w:val="22"/>
         </w:rPr>
         <w:t>:</w:t>
       </w:r>
@@ -447,6 +588,10 @@
         <w:rPr>
           <w:rStyle w:val="Hervorhebung"/>
           <w:rFonts w:ascii="Arial" w:hAnsi="Arial" w:cs="Arial"/>
+          <w:b/>
+          <w:bCs/>
+          <w:sz w:val="22"/>
+          <w:szCs w:val="22"/>
         </w:rPr>
         <w:t xml:space="preserve"> LED blinken lassen</w:t>
       </w:r>
@@ -454,12 +599,24 @@
     <w:p>
       <w:pPr>
         <w:rPr>
-          <w:rFonts w:ascii="Arial" w:hAnsi="Arial" w:cs="Arial"/>
-        </w:rPr>
-      </w:pPr>
-      <w:r>
-        <w:rPr>
-          <w:rFonts w:ascii="Arial" w:hAnsi="Arial" w:cs="Arial"/>
+          <w:rStyle w:val="Hervorhebung"/>
+          <w:rFonts w:ascii="Arial" w:hAnsi="Arial" w:cs="Arial"/>
+        </w:rPr>
+      </w:pPr>
+    </w:p>
+    <w:p>
+      <w:pPr>
+        <w:rPr>
+          <w:rFonts w:ascii="Arial" w:hAnsi="Arial" w:cs="Arial"/>
+          <w:sz w:val="22"/>
+          <w:szCs w:val="22"/>
+        </w:rPr>
+      </w:pPr>
+      <w:r>
+        <w:rPr>
+          <w:rFonts w:ascii="Arial" w:hAnsi="Arial" w:cs="Arial"/>
+          <w:sz w:val="22"/>
+          <w:szCs w:val="22"/>
         </w:rPr>
         <w:t>Mit dem Aufbau der vorherigen Aufgabe liegt immer Spannung an der LED an und sie leuchtet immer. Wir wollen sie aber selbst ein- und ausschalten können. Dafür nutzen wir einen Ausgangspin der ESP32, den wir programmieren können. Bauen Sie als erstes diese Schaltung auf und öffnen Sie ein neues Projekt in der Arduino IDE:</w:t>
       </w:r>
@@ -482,7 +639,6 @@
           <w:rFonts w:ascii="Arial" w:hAnsi="Arial" w:cs="Arial"/>
           <w:noProof/>
         </w:rPr>
-        <w:lastRenderedPageBreak/>
         <w:drawing>
           <wp:inline distT="0" distB="0" distL="0" distR="0" wp14:anchorId="25B2B39E" wp14:editId="62749DD0">
             <wp:extent cx="5939790" cy="3648710"/>
@@ -537,17 +693,23 @@
       <w:pPr>
         <w:rPr>
           <w:rFonts w:ascii="Arial" w:hAnsi="Arial" w:cs="Arial"/>
-        </w:rPr>
-      </w:pPr>
-      <w:r>
-        <w:rPr>
-          <w:rFonts w:ascii="Arial" w:hAnsi="Arial" w:cs="Arial"/>
+          <w:sz w:val="22"/>
+          <w:szCs w:val="22"/>
+        </w:rPr>
+      </w:pPr>
+      <w:r>
+        <w:rPr>
+          <w:rFonts w:ascii="Arial" w:hAnsi="Arial" w:cs="Arial"/>
+          <w:sz w:val="22"/>
+          <w:szCs w:val="22"/>
         </w:rPr>
         <w:t xml:space="preserve">Der Ausgang, an dem der Widerstand angeschlossen ist, ist mit „D23“ bezeichnet. Das ist der Pin mit der Nummer 23. Damit wir nicht im Programm die Nummer verwenden müssen, um die LED ansteuern zu können, „merken“ wir uns den Pin und definieren </w:t>
       </w:r>
       <w:r>
         <w:rPr>
           <w:rFonts w:ascii="Arial" w:hAnsi="Arial" w:cs="Arial"/>
+          <w:sz w:val="22"/>
+          <w:szCs w:val="22"/>
         </w:rPr>
         <w:t xml:space="preserve">dafür eine eigne Bezeichnung. Das macht man durch </w:t>
       </w:r>
@@ -556,60 +718,92 @@
           <w:rFonts w:ascii="Abadi Extra Light" w:hAnsi="Abadi Extra Light" w:cs="Arial"/>
           <w:i/>
           <w:iCs/>
+          <w:sz w:val="22"/>
+          <w:szCs w:val="22"/>
         </w:rPr>
         <w:t>#define&lt;Platzhalter&gt; &lt;Wert&gt;</w:t>
       </w:r>
       <w:r>
         <w:rPr>
           <w:rFonts w:ascii="Arial" w:hAnsi="Arial" w:cs="Arial"/>
+          <w:sz w:val="22"/>
+          <w:szCs w:val="22"/>
         </w:rPr>
         <w:t xml:space="preserve">, dass man über die </w:t>
       </w:r>
-      <w:r>
-        <w:rPr>
-          <w:rFonts w:ascii="Arial" w:hAnsi="Arial" w:cs="Arial"/>
+      <w:proofErr w:type="gramStart"/>
+      <w:r>
+        <w:rPr>
+          <w:rFonts w:ascii="Arial" w:hAnsi="Arial" w:cs="Arial"/>
+          <w:sz w:val="22"/>
+          <w:szCs w:val="22"/>
         </w:rPr>
         <w:t>l</w:t>
       </w:r>
       <w:r>
         <w:rPr>
           <w:rFonts w:ascii="Arial" w:hAnsi="Arial" w:cs="Arial"/>
+          <w:sz w:val="22"/>
+          <w:szCs w:val="22"/>
         </w:rPr>
         <w:t>oop</w:t>
       </w:r>
       <w:r>
         <w:rPr>
           <w:rFonts w:ascii="Arial" w:hAnsi="Arial" w:cs="Arial"/>
+          <w:sz w:val="22"/>
+          <w:szCs w:val="22"/>
+        </w:rPr>
+        <w:t>(</w:t>
+      </w:r>
+      <w:proofErr w:type="gramEnd"/>
+      <w:r>
+        <w:rPr>
+          <w:rFonts w:ascii="Arial" w:hAnsi="Arial" w:cs="Arial"/>
+          <w:sz w:val="22"/>
+          <w:szCs w:val="22"/>
+        </w:rPr>
+        <w:t>)</w:t>
+      </w:r>
+      <w:r>
+        <w:rPr>
+          <w:rFonts w:ascii="Arial" w:hAnsi="Arial" w:cs="Arial"/>
+          <w:sz w:val="22"/>
+          <w:szCs w:val="22"/>
+        </w:rPr>
+        <w:t xml:space="preserve">- und </w:t>
+      </w:r>
+      <w:proofErr w:type="spellStart"/>
+      <w:r>
+        <w:rPr>
+          <w:rFonts w:ascii="Arial" w:hAnsi="Arial" w:cs="Arial"/>
+          <w:sz w:val="22"/>
+          <w:szCs w:val="22"/>
+        </w:rPr>
+        <w:t>s</w:t>
+      </w:r>
+      <w:r>
+        <w:rPr>
+          <w:rFonts w:ascii="Arial" w:hAnsi="Arial" w:cs="Arial"/>
+          <w:sz w:val="22"/>
+          <w:szCs w:val="22"/>
+        </w:rPr>
+        <w:t>etup</w:t>
+      </w:r>
+      <w:proofErr w:type="spellEnd"/>
+      <w:r>
+        <w:rPr>
+          <w:rFonts w:ascii="Arial" w:hAnsi="Arial" w:cs="Arial"/>
+          <w:sz w:val="22"/>
+          <w:szCs w:val="22"/>
         </w:rPr>
         <w:t>()</w:t>
       </w:r>
       <w:r>
         <w:rPr>
           <w:rFonts w:ascii="Arial" w:hAnsi="Arial" w:cs="Arial"/>
-        </w:rPr>
-        <w:t xml:space="preserve">- und </w:t>
-      </w:r>
-      <w:r>
-        <w:rPr>
-          <w:rFonts w:ascii="Arial" w:hAnsi="Arial" w:cs="Arial"/>
-        </w:rPr>
-        <w:t>s</w:t>
-      </w:r>
-      <w:r>
-        <w:rPr>
-          <w:rFonts w:ascii="Arial" w:hAnsi="Arial" w:cs="Arial"/>
-        </w:rPr>
-        <w:t>etup</w:t>
-      </w:r>
-      <w:r>
-        <w:rPr>
-          <w:rFonts w:ascii="Arial" w:hAnsi="Arial" w:cs="Arial"/>
-        </w:rPr>
-        <w:t>()</w:t>
-      </w:r>
-      <w:r>
-        <w:rPr>
-          <w:rFonts w:ascii="Arial" w:hAnsi="Arial" w:cs="Arial"/>
+          <w:sz w:val="22"/>
+          <w:szCs w:val="22"/>
         </w:rPr>
         <w:t xml:space="preserve">-Funktion schreiben. In diesem Fall also: </w:t>
       </w:r>
@@ -618,6 +812,8 @@
           <w:rFonts w:ascii="Abadi Extra Light" w:hAnsi="Abadi Extra Light" w:cs="Arial"/>
           <w:i/>
           <w:iCs/>
+          <w:sz w:val="22"/>
+          <w:szCs w:val="22"/>
         </w:rPr>
         <w:t>#define LED 23</w:t>
       </w:r>
@@ -633,258 +829,309 @@
       <w:pPr>
         <w:rPr>
           <w:rFonts w:ascii="Arial" w:hAnsi="Arial" w:cs="Arial"/>
-        </w:rPr>
-      </w:pPr>
-      <w:r>
-        <w:rPr>
-          <w:rFonts w:ascii="Arial" w:hAnsi="Arial" w:cs="Arial"/>
+          <w:sz w:val="22"/>
+          <w:szCs w:val="22"/>
+        </w:rPr>
+      </w:pPr>
+      <w:r>
+        <w:rPr>
+          <w:rFonts w:ascii="Arial" w:hAnsi="Arial" w:cs="Arial"/>
+          <w:sz w:val="22"/>
+          <w:szCs w:val="22"/>
         </w:rPr>
         <w:t xml:space="preserve">Jetzt müssen wir noch konfigurieren, dass dieser Pin als </w:t>
       </w:r>
       <w:r>
         <w:rPr>
           <w:rFonts w:ascii="Arial" w:hAnsi="Arial" w:cs="Arial"/>
+          <w:sz w:val="22"/>
+          <w:szCs w:val="22"/>
         </w:rPr>
         <w:t>Ausgang</w:t>
       </w:r>
       <w:r>
         <w:rPr>
           <w:rFonts w:ascii="Arial" w:hAnsi="Arial" w:cs="Arial"/>
+          <w:sz w:val="22"/>
+          <w:szCs w:val="22"/>
         </w:rPr>
         <w:t xml:space="preserve"> genutzt werden soll. Das muss nur einmal beim Starten des ESP32 ausgeführt werden und wird daher in der </w:t>
       </w:r>
-      <w:r>
-        <w:rPr>
-          <w:rFonts w:ascii="Arial" w:hAnsi="Arial" w:cs="Arial"/>
+      <w:proofErr w:type="spellStart"/>
+      <w:proofErr w:type="gramStart"/>
+      <w:r>
+        <w:rPr>
+          <w:rFonts w:ascii="Arial" w:hAnsi="Arial" w:cs="Arial"/>
+          <w:sz w:val="22"/>
+          <w:szCs w:val="22"/>
         </w:rPr>
         <w:t>s</w:t>
       </w:r>
       <w:r>
         <w:rPr>
           <w:rFonts w:ascii="Arial" w:hAnsi="Arial" w:cs="Arial"/>
+          <w:sz w:val="22"/>
+          <w:szCs w:val="22"/>
         </w:rPr>
         <w:t>etup</w:t>
       </w:r>
-      <w:r>
-        <w:rPr>
-          <w:rFonts w:ascii="Arial" w:hAnsi="Arial" w:cs="Arial"/>
-        </w:rPr>
-        <w:t>()</w:t>
-      </w:r>
-      <w:r>
-        <w:rPr>
-          <w:rFonts w:ascii="Arial" w:hAnsi="Arial" w:cs="Arial"/>
+      <w:proofErr w:type="spellEnd"/>
+      <w:r>
+        <w:rPr>
+          <w:rFonts w:ascii="Arial" w:hAnsi="Arial" w:cs="Arial"/>
+          <w:sz w:val="22"/>
+          <w:szCs w:val="22"/>
+        </w:rPr>
+        <w:t>(</w:t>
+      </w:r>
+      <w:proofErr w:type="gramEnd"/>
+      <w:r>
+        <w:rPr>
+          <w:rFonts w:ascii="Arial" w:hAnsi="Arial" w:cs="Arial"/>
+          <w:sz w:val="22"/>
+          <w:szCs w:val="22"/>
+        </w:rPr>
+        <w:t>)</w:t>
+      </w:r>
+      <w:r>
+        <w:rPr>
+          <w:rFonts w:ascii="Arial" w:hAnsi="Arial" w:cs="Arial"/>
+          <w:sz w:val="22"/>
+          <w:szCs w:val="22"/>
         </w:rPr>
         <w:t xml:space="preserve">-Funktion geschrieben. Die Funktion, um einen digitalen Ein- oder Ausgang zu konfigurieren ist </w:t>
       </w:r>
+      <w:proofErr w:type="spellStart"/>
       <w:r>
         <w:rPr>
           <w:rFonts w:ascii="Abadi Extra Light" w:hAnsi="Abadi Extra Light" w:cs="Arial"/>
           <w:i/>
           <w:iCs/>
-        </w:rPr>
-        <w:t>pinMode(&lt;Pin&gt;, &lt;INPUT/OUTPUT&gt;)</w:t>
-      </w:r>
-      <w:r>
-        <w:rPr>
-          <w:rFonts w:ascii="Arial" w:hAnsi="Arial" w:cs="Arial"/>
-          <w:i/>
-          <w:iCs/>
-        </w:rPr>
-        <w:t>.</w:t>
-      </w:r>
-      <w:r>
-        <w:rPr>
-          <w:rFonts w:ascii="Arial" w:hAnsi="Arial" w:cs="Arial"/>
-        </w:rPr>
-        <w:t xml:space="preserve"> Für alle Stellen im Programm, in denen die </w:t>
-      </w:r>
-      <w:r>
-        <w:rPr>
-          <w:rFonts w:ascii="Arial" w:hAnsi="Arial" w:cs="Arial"/>
-        </w:rPr>
-        <w:t>Pin-Nummer</w:t>
-      </w:r>
-      <w:r>
-        <w:rPr>
-          <w:rFonts w:ascii="Arial" w:hAnsi="Arial" w:cs="Arial"/>
-        </w:rPr>
-        <w:t xml:space="preserve"> benötigt wird, können wir jetzt den Platzhalter eintragen, also:</w:t>
-      </w:r>
-    </w:p>
-    <w:p>
-      <w:pPr>
-        <w:jc w:val="center"/>
-        <w:rPr>
-          <w:rFonts w:ascii="Arial" w:hAnsi="Arial" w:cs="Arial"/>
-        </w:rPr>
-      </w:pPr>
-      <w:r>
-        <w:rPr>
-          <w:rFonts w:ascii="Arial" w:hAnsi="Arial" w:cs="Arial"/>
-        </w:rPr>
-        <w:t xml:space="preserve"> </w:t>
-      </w:r>
-    </w:p>
-    <w:p>
-      <w:pPr>
-        <w:jc w:val="center"/>
-        <w:rPr>
-          <w:rFonts w:ascii="Arial" w:hAnsi="Arial" w:cs="Arial"/>
-          <w:i/>
-          <w:iCs/>
-        </w:rPr>
-      </w:pPr>
+          <w:sz w:val="22"/>
+          <w:szCs w:val="22"/>
+        </w:rPr>
+        <w:t>pinMode</w:t>
+      </w:r>
+      <w:proofErr w:type="spellEnd"/>
       <w:r>
         <w:rPr>
           <w:rFonts w:ascii="Abadi Extra Light" w:hAnsi="Abadi Extra Light" w:cs="Arial"/>
           <w:i/>
           <w:iCs/>
-        </w:rPr>
-        <w:t>pin</w:t>
-      </w:r>
+          <w:sz w:val="22"/>
+          <w:szCs w:val="22"/>
+        </w:rPr>
+        <w:t>(&lt;Pin&gt;, &lt;INPUT/OUTPUT&gt;)</w:t>
+      </w:r>
+      <w:r>
+        <w:rPr>
+          <w:rFonts w:ascii="Arial" w:hAnsi="Arial" w:cs="Arial"/>
+          <w:i/>
+          <w:iCs/>
+          <w:sz w:val="22"/>
+          <w:szCs w:val="22"/>
+        </w:rPr>
+        <w:t>.</w:t>
+      </w:r>
+      <w:r>
+        <w:rPr>
+          <w:rFonts w:ascii="Arial" w:hAnsi="Arial" w:cs="Arial"/>
+          <w:sz w:val="22"/>
+          <w:szCs w:val="22"/>
+        </w:rPr>
+        <w:t xml:space="preserve"> Für alle Stellen im Programm, in denen die </w:t>
+      </w:r>
+      <w:proofErr w:type="spellStart"/>
+      <w:proofErr w:type="gramStart"/>
+      <w:r>
+        <w:rPr>
+          <w:rFonts w:ascii="Arial" w:hAnsi="Arial" w:cs="Arial"/>
+          <w:sz w:val="22"/>
+          <w:szCs w:val="22"/>
+        </w:rPr>
+        <w:t>Pin-Nummer</w:t>
+      </w:r>
+      <w:proofErr w:type="spellEnd"/>
+      <w:proofErr w:type="gramEnd"/>
+      <w:r>
+        <w:rPr>
+          <w:rFonts w:ascii="Arial" w:hAnsi="Arial" w:cs="Arial"/>
+          <w:sz w:val="22"/>
+          <w:szCs w:val="22"/>
+        </w:rPr>
+        <w:t xml:space="preserve"> benötigt wird, können wir jetzt den Platzhalter eintragen, also:</w:t>
+      </w:r>
+    </w:p>
+    <w:p>
+      <w:pPr>
+        <w:jc w:val="center"/>
+        <w:rPr>
+          <w:rFonts w:ascii="Arial" w:hAnsi="Arial" w:cs="Arial"/>
+        </w:rPr>
+      </w:pPr>
+      <w:r>
+        <w:rPr>
+          <w:rFonts w:ascii="Arial" w:hAnsi="Arial" w:cs="Arial"/>
+        </w:rPr>
+        <w:t xml:space="preserve"> </w:t>
+      </w:r>
+    </w:p>
+    <w:p>
+      <w:pPr>
+        <w:jc w:val="center"/>
+        <w:rPr>
+          <w:rFonts w:ascii="Arial" w:hAnsi="Arial" w:cs="Arial"/>
+          <w:i/>
+          <w:iCs/>
+          <w:sz w:val="22"/>
+          <w:szCs w:val="22"/>
+        </w:rPr>
+      </w:pPr>
+      <w:proofErr w:type="spellStart"/>
+      <w:proofErr w:type="gramStart"/>
       <w:r>
         <w:rPr>
           <w:rFonts w:ascii="Abadi Extra Light" w:hAnsi="Abadi Extra Light" w:cs="Arial"/>
           <w:i/>
           <w:iCs/>
-        </w:rPr>
-        <w:t>M</w:t>
+          <w:sz w:val="22"/>
+          <w:szCs w:val="22"/>
+        </w:rPr>
+        <w:t>pin</w:t>
       </w:r>
       <w:r>
         <w:rPr>
           <w:rFonts w:ascii="Abadi Extra Light" w:hAnsi="Abadi Extra Light" w:cs="Arial"/>
           <w:i/>
           <w:iCs/>
-        </w:rPr>
-        <w:t>ode(LED, OUTPUT);</w:t>
-      </w:r>
-    </w:p>
-    <w:p>
-      <w:pPr>
-        <w:rPr>
-          <w:rFonts w:ascii="Arial" w:hAnsi="Arial" w:cs="Arial"/>
-        </w:rPr>
-      </w:pPr>
-    </w:p>
-    <w:p>
-      <w:pPr>
-        <w:rPr>
-          <w:rFonts w:ascii="Arial" w:hAnsi="Arial" w:cs="Arial"/>
-        </w:rPr>
-      </w:pPr>
-      <w:r>
-        <w:rPr>
-          <w:rFonts w:ascii="Arial" w:hAnsi="Arial" w:cs="Arial"/>
-        </w:rPr>
-        <w:t xml:space="preserve">Damit „weiß“ das Programm, dass dieser Pin, an den die LED über den Vorwiederstand </w:t>
-      </w:r>
-      <w:r>
-        <w:rPr>
-          <w:rFonts w:ascii="Arial" w:hAnsi="Arial" w:cs="Arial"/>
-        </w:rPr>
-        <w:t>angeschlossen</w:t>
-      </w:r>
-      <w:r>
-        <w:rPr>
-          <w:rFonts w:ascii="Arial" w:hAnsi="Arial" w:cs="Arial"/>
-        </w:rPr>
-        <w:t xml:space="preserve"> ist, einen Wert High/Low ausgeben soll. Das müssen wir im nächsten Schritt auf diesen Pin schreiben. Das soll immer wieder passieren, muss also in die loop</w:t>
-      </w:r>
-      <w:r>
-        <w:rPr>
-          <w:rFonts w:ascii="Arial" w:hAnsi="Arial" w:cs="Arial"/>
-        </w:rPr>
-        <w:t>()</w:t>
-      </w:r>
-      <w:r>
-        <w:rPr>
-          <w:rFonts w:ascii="Arial" w:hAnsi="Arial" w:cs="Arial"/>
-        </w:rPr>
-        <w:t xml:space="preserve">-Funktion geschrieben werden. Wir wollen ja einen digitalen Wert schreiben auf den Ausgang, genauso heißt auch die Funktion </w:t>
-      </w:r>
-    </w:p>
-    <w:p>
-      <w:pPr>
-        <w:rPr>
-          <w:rFonts w:ascii="Arial" w:hAnsi="Arial" w:cs="Arial"/>
-        </w:rPr>
-      </w:pPr>
-    </w:p>
-    <w:p>
-      <w:pPr>
-        <w:jc w:val="center"/>
-        <w:rPr>
-          <w:rFonts w:ascii="Arial" w:hAnsi="Arial" w:cs="Arial"/>
-        </w:rPr>
-      </w:pPr>
+          <w:sz w:val="22"/>
+          <w:szCs w:val="22"/>
+        </w:rPr>
+        <w:t>M</w:t>
+      </w:r>
       <w:r>
         <w:rPr>
           <w:rFonts w:ascii="Abadi Extra Light" w:hAnsi="Abadi Extra Light" w:cs="Arial"/>
           <w:i/>
           <w:iCs/>
-        </w:rPr>
-        <w:t>digitalWrite(LED, HIGH);</w:t>
-      </w:r>
-    </w:p>
-    <w:p>
-      <w:pPr>
-        <w:rPr>
-          <w:rFonts w:ascii="Arial" w:hAnsi="Arial" w:cs="Arial"/>
-        </w:rPr>
-      </w:pPr>
-    </w:p>
-    <w:p>
-      <w:pPr>
-        <w:rPr>
-          <w:rFonts w:ascii="Arial" w:hAnsi="Arial" w:cs="Arial"/>
-        </w:rPr>
-      </w:pPr>
-      <w:r>
-        <w:rPr>
-          <w:rFonts w:ascii="Arial" w:hAnsi="Arial" w:cs="Arial"/>
-        </w:rPr>
-        <w:t>Damit wird die LED eingeschaltet. Um sie wieder auszus</w:t>
-      </w:r>
-      <w:r>
-        <w:rPr>
-          <w:rFonts w:ascii="Arial" w:hAnsi="Arial" w:cs="Arial"/>
-        </w:rPr>
-        <w:t>ch</w:t>
-      </w:r>
-      <w:r>
-        <w:rPr>
-          <w:rFonts w:ascii="Arial" w:hAnsi="Arial" w:cs="Arial"/>
-        </w:rPr>
-        <w:t xml:space="preserve">alten, schreibt man </w:t>
-      </w:r>
+          <w:sz w:val="22"/>
+          <w:szCs w:val="22"/>
+        </w:rPr>
+        <w:t>ode</w:t>
+      </w:r>
+      <w:proofErr w:type="spellEnd"/>
       <w:r>
         <w:rPr>
           <w:rFonts w:ascii="Abadi Extra Light" w:hAnsi="Abadi Extra Light" w:cs="Arial"/>
           <w:i/>
           <w:iCs/>
-        </w:rPr>
-        <w:t xml:space="preserve">LOW </w:t>
-      </w:r>
-      <w:r>
-        <w:rPr>
-          <w:rFonts w:ascii="Arial" w:hAnsi="Arial" w:cs="Arial"/>
-        </w:rPr>
-        <w:t xml:space="preserve">statt </w:t>
-      </w:r>
+          <w:sz w:val="22"/>
+          <w:szCs w:val="22"/>
+        </w:rPr>
+        <w:t>(</w:t>
+      </w:r>
+      <w:proofErr w:type="gramEnd"/>
       <w:r>
         <w:rPr>
           <w:rFonts w:ascii="Abadi Extra Light" w:hAnsi="Abadi Extra Light" w:cs="Arial"/>
           <w:i/>
           <w:iCs/>
-        </w:rPr>
-        <w:t>HIGH</w:t>
-      </w:r>
-      <w:r>
-        <w:rPr>
-          <w:rFonts w:ascii="Arial" w:hAnsi="Arial" w:cs="Arial"/>
-        </w:rPr>
-        <w:t xml:space="preserve">. Eine blinkende LED schaltet immer zwischen an und aus – mit einem zeitlichen Versatz dazwischen. Um eine gewisse Zeit zu warten nutz man </w:t>
+          <w:sz w:val="22"/>
+          <w:szCs w:val="22"/>
+        </w:rPr>
+        <w:t>LED, OUTPUT);</w:t>
+      </w:r>
+    </w:p>
+    <w:p>
+      <w:pPr>
+        <w:rPr>
+          <w:rFonts w:ascii="Arial" w:hAnsi="Arial" w:cs="Arial"/>
+        </w:rPr>
+      </w:pPr>
+    </w:p>
+    <w:p>
+      <w:pPr>
+        <w:rPr>
+          <w:rFonts w:ascii="Arial" w:hAnsi="Arial" w:cs="Arial"/>
+          <w:sz w:val="22"/>
+          <w:szCs w:val="22"/>
+        </w:rPr>
+      </w:pPr>
+      <w:r>
+        <w:rPr>
+          <w:rFonts w:ascii="Arial" w:hAnsi="Arial" w:cs="Arial"/>
+          <w:sz w:val="22"/>
+          <w:szCs w:val="22"/>
+        </w:rPr>
+        <w:t xml:space="preserve">Damit „weiß“ das Programm, dass dieser Pin, an den die LED über den Vorwiederstand </w:t>
+      </w:r>
+      <w:r>
+        <w:rPr>
+          <w:rFonts w:ascii="Arial" w:hAnsi="Arial" w:cs="Arial"/>
+          <w:sz w:val="22"/>
+          <w:szCs w:val="22"/>
+        </w:rPr>
+        <w:t>angeschlossen</w:t>
+      </w:r>
+      <w:r>
+        <w:rPr>
+          <w:rFonts w:ascii="Arial" w:hAnsi="Arial" w:cs="Arial"/>
+          <w:sz w:val="22"/>
+          <w:szCs w:val="22"/>
+        </w:rPr>
+        <w:t xml:space="preserve"> ist, einen Wert High/Low ausgeben soll. Das müssen wir im nächsten Schritt auf diesen Pin schreiben. Das soll immer wieder passieren, muss also in die </w:t>
+      </w:r>
+      <w:proofErr w:type="gramStart"/>
+      <w:r>
+        <w:rPr>
+          <w:rFonts w:ascii="Arial" w:hAnsi="Arial" w:cs="Arial"/>
+          <w:sz w:val="22"/>
+          <w:szCs w:val="22"/>
+        </w:rPr>
+        <w:t>loop</w:t>
+      </w:r>
+      <w:r>
+        <w:rPr>
+          <w:rFonts w:ascii="Arial" w:hAnsi="Arial" w:cs="Arial"/>
+          <w:sz w:val="22"/>
+          <w:szCs w:val="22"/>
+        </w:rPr>
+        <w:t>(</w:t>
+      </w:r>
+      <w:proofErr w:type="gramEnd"/>
+      <w:r>
+        <w:rPr>
+          <w:rFonts w:ascii="Arial" w:hAnsi="Arial" w:cs="Arial"/>
+          <w:sz w:val="22"/>
+          <w:szCs w:val="22"/>
+        </w:rPr>
+        <w:t>)</w:t>
+      </w:r>
+      <w:r>
+        <w:rPr>
+          <w:rFonts w:ascii="Arial" w:hAnsi="Arial" w:cs="Arial"/>
+          <w:sz w:val="22"/>
+          <w:szCs w:val="22"/>
+        </w:rPr>
+        <w:t xml:space="preserve">-Funktion geschrieben werden. Wir wollen </w:t>
+      </w:r>
+      <w:proofErr w:type="gramStart"/>
+      <w:r>
+        <w:rPr>
+          <w:rFonts w:ascii="Arial" w:hAnsi="Arial" w:cs="Arial"/>
+          <w:sz w:val="22"/>
+          <w:szCs w:val="22"/>
+        </w:rPr>
+        <w:t>ja einen</w:t>
+      </w:r>
+      <w:proofErr w:type="gramEnd"/>
+      <w:r>
+        <w:rPr>
+          <w:rFonts w:ascii="Arial" w:hAnsi="Arial" w:cs="Arial"/>
+          <w:sz w:val="22"/>
+          <w:szCs w:val="22"/>
+        </w:rPr>
+        <w:t xml:space="preserve"> digitalen Wert schreiben auf den Ausgang, genauso heißt auch die Funktion </w:t>
       </w:r>
     </w:p>
     <w:p>
@@ -899,34 +1146,192 @@
         <w:jc w:val="center"/>
         <w:rPr>
           <w:rFonts w:ascii="Arial" w:hAnsi="Arial" w:cs="Arial"/>
-        </w:rPr>
-      </w:pPr>
+          <w:sz w:val="22"/>
+          <w:szCs w:val="22"/>
+        </w:rPr>
+      </w:pPr>
+      <w:proofErr w:type="spellStart"/>
+      <w:proofErr w:type="gramStart"/>
       <w:r>
         <w:rPr>
           <w:rFonts w:ascii="Abadi Extra Light" w:hAnsi="Abadi Extra Light" w:cs="Arial"/>
           <w:i/>
           <w:iCs/>
-        </w:rPr>
-        <w:lastRenderedPageBreak/>
-        <w:t>delay(&lt;Zeit in Millisekunden&gt;);</w:t>
-      </w:r>
-    </w:p>
-    <w:p>
-      <w:pPr>
-        <w:rPr>
-          <w:rFonts w:ascii="Arial" w:hAnsi="Arial" w:cs="Arial"/>
-        </w:rPr>
-      </w:pPr>
-    </w:p>
-    <w:p>
-      <w:pPr>
-        <w:rPr>
-          <w:rFonts w:ascii="Arial" w:hAnsi="Arial" w:cs="Arial"/>
-        </w:rPr>
-      </w:pPr>
-      <w:r>
-        <w:rPr>
-          <w:rFonts w:ascii="Arial" w:hAnsi="Arial" w:cs="Arial"/>
+          <w:sz w:val="22"/>
+          <w:szCs w:val="22"/>
+        </w:rPr>
+        <w:t>digitalWrite</w:t>
+      </w:r>
+      <w:proofErr w:type="spellEnd"/>
+      <w:r>
+        <w:rPr>
+          <w:rFonts w:ascii="Abadi Extra Light" w:hAnsi="Abadi Extra Light" w:cs="Arial"/>
+          <w:i/>
+          <w:iCs/>
+          <w:sz w:val="22"/>
+          <w:szCs w:val="22"/>
+        </w:rPr>
+        <w:t>(</w:t>
+      </w:r>
+      <w:proofErr w:type="gramEnd"/>
+      <w:r>
+        <w:rPr>
+          <w:rFonts w:ascii="Abadi Extra Light" w:hAnsi="Abadi Extra Light" w:cs="Arial"/>
+          <w:i/>
+          <w:iCs/>
+          <w:sz w:val="22"/>
+          <w:szCs w:val="22"/>
+        </w:rPr>
+        <w:t>LED, HIGH);</w:t>
+      </w:r>
+    </w:p>
+    <w:p>
+      <w:pPr>
+        <w:rPr>
+          <w:rFonts w:ascii="Arial" w:hAnsi="Arial" w:cs="Arial"/>
+        </w:rPr>
+      </w:pPr>
+    </w:p>
+    <w:p>
+      <w:pPr>
+        <w:rPr>
+          <w:rFonts w:ascii="Arial" w:hAnsi="Arial" w:cs="Arial"/>
+          <w:sz w:val="22"/>
+          <w:szCs w:val="22"/>
+        </w:rPr>
+      </w:pPr>
+      <w:r>
+        <w:rPr>
+          <w:rFonts w:ascii="Arial" w:hAnsi="Arial" w:cs="Arial"/>
+          <w:sz w:val="22"/>
+          <w:szCs w:val="22"/>
+        </w:rPr>
+        <w:t>Damit wird die LED eingeschaltet. Um sie wieder auszus</w:t>
+      </w:r>
+      <w:r>
+        <w:rPr>
+          <w:rFonts w:ascii="Arial" w:hAnsi="Arial" w:cs="Arial"/>
+          <w:sz w:val="22"/>
+          <w:szCs w:val="22"/>
+        </w:rPr>
+        <w:t>ch</w:t>
+      </w:r>
+      <w:r>
+        <w:rPr>
+          <w:rFonts w:ascii="Arial" w:hAnsi="Arial" w:cs="Arial"/>
+          <w:sz w:val="22"/>
+          <w:szCs w:val="22"/>
+        </w:rPr>
+        <w:t xml:space="preserve">alten, schreibt man </w:t>
+      </w:r>
+      <w:r>
+        <w:rPr>
+          <w:rFonts w:ascii="Abadi Extra Light" w:hAnsi="Abadi Extra Light" w:cs="Arial"/>
+          <w:i/>
+          <w:iCs/>
+          <w:sz w:val="22"/>
+          <w:szCs w:val="22"/>
+        </w:rPr>
+        <w:t xml:space="preserve">LOW </w:t>
+      </w:r>
+      <w:r>
+        <w:rPr>
+          <w:rFonts w:ascii="Arial" w:hAnsi="Arial" w:cs="Arial"/>
+          <w:sz w:val="22"/>
+          <w:szCs w:val="22"/>
+        </w:rPr>
+        <w:t xml:space="preserve">statt </w:t>
+      </w:r>
+      <w:r>
+        <w:rPr>
+          <w:rFonts w:ascii="Abadi Extra Light" w:hAnsi="Abadi Extra Light" w:cs="Arial"/>
+          <w:i/>
+          <w:iCs/>
+          <w:sz w:val="22"/>
+          <w:szCs w:val="22"/>
+        </w:rPr>
+        <w:t>HIGH</w:t>
+      </w:r>
+      <w:r>
+        <w:rPr>
+          <w:rFonts w:ascii="Arial" w:hAnsi="Arial" w:cs="Arial"/>
+          <w:sz w:val="22"/>
+          <w:szCs w:val="22"/>
+        </w:rPr>
+        <w:t xml:space="preserve">. Eine blinkende LED schaltet immer zwischen an und aus – mit einem zeitlichen Versatz dazwischen. Um eine gewisse Zeit zu warten nutz man </w:t>
+      </w:r>
+    </w:p>
+    <w:p>
+      <w:pPr>
+        <w:rPr>
+          <w:rFonts w:ascii="Arial" w:hAnsi="Arial" w:cs="Arial"/>
+        </w:rPr>
+      </w:pPr>
+    </w:p>
+    <w:p>
+      <w:pPr>
+        <w:jc w:val="center"/>
+        <w:rPr>
+          <w:rFonts w:ascii="Arial" w:hAnsi="Arial" w:cs="Arial"/>
+          <w:sz w:val="22"/>
+          <w:szCs w:val="22"/>
+        </w:rPr>
+      </w:pPr>
+      <w:proofErr w:type="spellStart"/>
+      <w:proofErr w:type="gramStart"/>
+      <w:r>
+        <w:rPr>
+          <w:rFonts w:ascii="Abadi Extra Light" w:hAnsi="Abadi Extra Light" w:cs="Arial"/>
+          <w:i/>
+          <w:iCs/>
+          <w:sz w:val="22"/>
+          <w:szCs w:val="22"/>
+        </w:rPr>
+        <w:t>delay</w:t>
+      </w:r>
+      <w:proofErr w:type="spellEnd"/>
+      <w:r>
+        <w:rPr>
+          <w:rFonts w:ascii="Abadi Extra Light" w:hAnsi="Abadi Extra Light" w:cs="Arial"/>
+          <w:i/>
+          <w:iCs/>
+          <w:sz w:val="22"/>
+          <w:szCs w:val="22"/>
+        </w:rPr>
+        <w:t>(</w:t>
+      </w:r>
+      <w:proofErr w:type="gramEnd"/>
+      <w:r>
+        <w:rPr>
+          <w:rFonts w:ascii="Abadi Extra Light" w:hAnsi="Abadi Extra Light" w:cs="Arial"/>
+          <w:i/>
+          <w:iCs/>
+          <w:sz w:val="22"/>
+          <w:szCs w:val="22"/>
+        </w:rPr>
+        <w:t>&lt;Zeit in Millisekunden&gt;);</w:t>
+      </w:r>
+    </w:p>
+    <w:p>
+      <w:pPr>
+        <w:rPr>
+          <w:rFonts w:ascii="Arial" w:hAnsi="Arial" w:cs="Arial"/>
+        </w:rPr>
+      </w:pPr>
+    </w:p>
+    <w:p>
+      <w:pPr>
+        <w:rPr>
+          <w:rFonts w:ascii="Arial" w:hAnsi="Arial" w:cs="Arial"/>
+          <w:sz w:val="22"/>
+          <w:szCs w:val="22"/>
+        </w:rPr>
+      </w:pPr>
+      <w:r>
+        <w:rPr>
+          <w:rFonts w:ascii="Arial" w:hAnsi="Arial" w:cs="Arial"/>
+          <w:sz w:val="22"/>
+          <w:szCs w:val="22"/>
         </w:rPr>
         <w:t>Nutzen Sie die Funktionen, die Sie kennengelernt haben und lassen Sie die LED in regelmäßigen Zeitabständen (z.B. 2 Sekunden) blinken</w:t>
       </w:r>
@@ -943,12 +1348,20 @@
         <w:rPr>
           <w:rStyle w:val="Hervorhebung"/>
           <w:rFonts w:ascii="Arial" w:hAnsi="Arial" w:cs="Arial"/>
-        </w:rPr>
-      </w:pPr>
-      <w:r>
-        <w:rPr>
-          <w:rStyle w:val="Hervorhebung"/>
-          <w:rFonts w:ascii="Arial" w:hAnsi="Arial" w:cs="Arial"/>
+          <w:b/>
+          <w:bCs/>
+          <w:sz w:val="22"/>
+          <w:szCs w:val="22"/>
+        </w:rPr>
+      </w:pPr>
+      <w:r>
+        <w:rPr>
+          <w:rStyle w:val="Hervorhebung"/>
+          <w:rFonts w:ascii="Arial" w:hAnsi="Arial" w:cs="Arial"/>
+          <w:b/>
+          <w:bCs/>
+          <w:sz w:val="22"/>
+          <w:szCs w:val="22"/>
         </w:rPr>
         <w:t xml:space="preserve">Aufgabe </w:t>
       </w:r>
@@ -956,6 +1369,10 @@
         <w:rPr>
           <w:rStyle w:val="Hervorhebung"/>
           <w:rFonts w:ascii="Arial" w:hAnsi="Arial" w:cs="Arial"/>
+          <w:b/>
+          <w:bCs/>
+          <w:sz w:val="22"/>
+          <w:szCs w:val="22"/>
         </w:rPr>
         <w:t>3</w:t>
       </w:r>
@@ -963,6 +1380,10 @@
         <w:rPr>
           <w:rStyle w:val="Hervorhebung"/>
           <w:rFonts w:ascii="Arial" w:hAnsi="Arial" w:cs="Arial"/>
+          <w:b/>
+          <w:bCs/>
+          <w:sz w:val="22"/>
+          <w:szCs w:val="22"/>
         </w:rPr>
         <w:t>:</w:t>
       </w:r>
@@ -970,6 +1391,10 @@
         <w:rPr>
           <w:rStyle w:val="Hervorhebung"/>
           <w:rFonts w:ascii="Arial" w:hAnsi="Arial" w:cs="Arial"/>
+          <w:b/>
+          <w:bCs/>
+          <w:sz w:val="22"/>
+          <w:szCs w:val="22"/>
         </w:rPr>
         <w:t xml:space="preserve"> Masse schalten</w:t>
       </w:r>
@@ -977,12 +1402,28 @@
     <w:p>
       <w:pPr>
         <w:rPr>
-          <w:rFonts w:ascii="Arial" w:hAnsi="Arial" w:cs="Arial"/>
-        </w:rPr>
-      </w:pPr>
-      <w:r>
-        <w:rPr>
-          <w:rFonts w:ascii="Arial" w:hAnsi="Arial" w:cs="Arial"/>
+          <w:rStyle w:val="Hervorhebung"/>
+          <w:rFonts w:ascii="Arial" w:hAnsi="Arial" w:cs="Arial"/>
+          <w:b/>
+          <w:bCs/>
+          <w:sz w:val="22"/>
+          <w:szCs w:val="22"/>
+        </w:rPr>
+      </w:pPr>
+    </w:p>
+    <w:p>
+      <w:pPr>
+        <w:rPr>
+          <w:rFonts w:ascii="Arial" w:hAnsi="Arial" w:cs="Arial"/>
+          <w:sz w:val="22"/>
+          <w:szCs w:val="22"/>
+        </w:rPr>
+      </w:pPr>
+      <w:r>
+        <w:rPr>
+          <w:rFonts w:ascii="Arial" w:hAnsi="Arial" w:cs="Arial"/>
+          <w:sz w:val="22"/>
+          <w:szCs w:val="22"/>
         </w:rPr>
         <w:t>So wie man einen Pin des ESP32 als digitalen Ausgang nutzen und programmieren kann, um eine Spannung auszugeben, kann man auch einen Pin dafür verwenden, um Masse zu schalten (also 0V ausgeben). Bauen Sie zuerst die folgende Schaltung auf dem Steckbrett nach:</w:t>
       </w:r>
@@ -1059,185 +1500,277 @@
       <w:pPr>
         <w:rPr>
           <w:rFonts w:ascii="Arial" w:hAnsi="Arial" w:cs="Arial"/>
-        </w:rPr>
-      </w:pPr>
-      <w:r>
-        <w:rPr>
-          <w:rFonts w:ascii="Arial" w:hAnsi="Arial" w:cs="Arial"/>
+          <w:sz w:val="22"/>
+          <w:szCs w:val="22"/>
+        </w:rPr>
+      </w:pPr>
+      <w:r>
+        <w:rPr>
+          <w:rFonts w:ascii="Arial" w:hAnsi="Arial" w:cs="Arial"/>
+          <w:sz w:val="22"/>
+          <w:szCs w:val="22"/>
         </w:rPr>
         <w:t>Die Masse liegt nun auf dem Pin „D22“ diesen könne</w:t>
       </w:r>
       <w:r>
         <w:rPr>
           <w:rFonts w:ascii="Arial" w:hAnsi="Arial" w:cs="Arial"/>
+          <w:sz w:val="22"/>
+          <w:szCs w:val="22"/>
         </w:rPr>
         <w:t>n</w:t>
       </w:r>
       <w:r>
         <w:rPr>
           <w:rFonts w:ascii="Arial" w:hAnsi="Arial" w:cs="Arial"/>
+          <w:sz w:val="22"/>
+          <w:szCs w:val="22"/>
         </w:rPr>
         <w:t xml:space="preserve"> Sie sich wieder in einem Platzhalter abspeichern, um diese</w:t>
       </w:r>
       <w:r>
         <w:rPr>
           <w:rFonts w:ascii="Arial" w:hAnsi="Arial" w:cs="Arial"/>
+          <w:sz w:val="22"/>
+          <w:szCs w:val="22"/>
         </w:rPr>
         <w:t>n</w:t>
       </w:r>
       <w:r>
         <w:rPr>
           <w:rFonts w:ascii="Arial" w:hAnsi="Arial" w:cs="Arial"/>
+          <w:sz w:val="22"/>
+          <w:szCs w:val="22"/>
         </w:rPr>
         <w:t xml:space="preserve"> im restlichen Programm zu verwenden. Außerdem muss dieser Pin ebenfalls in der </w:t>
       </w:r>
-      <w:r>
-        <w:rPr>
-          <w:rFonts w:ascii="Arial" w:hAnsi="Arial" w:cs="Arial"/>
+      <w:proofErr w:type="spellStart"/>
+      <w:proofErr w:type="gramStart"/>
+      <w:r>
+        <w:rPr>
+          <w:rFonts w:ascii="Arial" w:hAnsi="Arial" w:cs="Arial"/>
+          <w:sz w:val="22"/>
+          <w:szCs w:val="22"/>
         </w:rPr>
         <w:t>s</w:t>
       </w:r>
       <w:r>
         <w:rPr>
           <w:rFonts w:ascii="Arial" w:hAnsi="Arial" w:cs="Arial"/>
+          <w:sz w:val="22"/>
+          <w:szCs w:val="22"/>
         </w:rPr>
         <w:t>etup</w:t>
       </w:r>
-      <w:r>
-        <w:rPr>
-          <w:rFonts w:ascii="Arial" w:hAnsi="Arial" w:cs="Arial"/>
-        </w:rPr>
-        <w:t>()</w:t>
-      </w:r>
-      <w:r>
-        <w:rPr>
-          <w:rFonts w:ascii="Arial" w:hAnsi="Arial" w:cs="Arial"/>
+      <w:proofErr w:type="spellEnd"/>
+      <w:r>
+        <w:rPr>
+          <w:rFonts w:ascii="Arial" w:hAnsi="Arial" w:cs="Arial"/>
+          <w:sz w:val="22"/>
+          <w:szCs w:val="22"/>
+        </w:rPr>
+        <w:t>(</w:t>
+      </w:r>
+      <w:proofErr w:type="gramEnd"/>
+      <w:r>
+        <w:rPr>
+          <w:rFonts w:ascii="Arial" w:hAnsi="Arial" w:cs="Arial"/>
+          <w:sz w:val="22"/>
+          <w:szCs w:val="22"/>
+        </w:rPr>
+        <w:t>)</w:t>
+      </w:r>
+      <w:r>
+        <w:rPr>
+          <w:rFonts w:ascii="Arial" w:hAnsi="Arial" w:cs="Arial"/>
+          <w:sz w:val="22"/>
+          <w:szCs w:val="22"/>
         </w:rPr>
         <w:t xml:space="preserve">-Funktion als Ausgang konfiguriert werden. Im Anschluss </w:t>
       </w:r>
       <w:r>
         <w:rPr>
           <w:rFonts w:ascii="Arial" w:hAnsi="Arial" w:cs="Arial"/>
+          <w:sz w:val="22"/>
+          <w:szCs w:val="22"/>
         </w:rPr>
         <w:t xml:space="preserve">können Sie </w:t>
       </w:r>
       <w:r>
         <w:rPr>
           <w:rFonts w:ascii="Arial" w:hAnsi="Arial" w:cs="Arial"/>
-        </w:rPr>
-        <w:t>diesen Pin wieder in der loop</w:t>
-      </w:r>
-      <w:r>
-        <w:rPr>
-          <w:rFonts w:ascii="Arial" w:hAnsi="Arial" w:cs="Arial"/>
-        </w:rPr>
-        <w:t>()</w:t>
-      </w:r>
-      <w:r>
-        <w:rPr>
-          <w:rFonts w:ascii="Arial" w:hAnsi="Arial" w:cs="Arial"/>
+          <w:sz w:val="22"/>
+          <w:szCs w:val="22"/>
+        </w:rPr>
+        <w:t xml:space="preserve">diesen Pin wieder in der </w:t>
+      </w:r>
+      <w:proofErr w:type="gramStart"/>
+      <w:r>
+        <w:rPr>
+          <w:rFonts w:ascii="Arial" w:hAnsi="Arial" w:cs="Arial"/>
+          <w:sz w:val="22"/>
+          <w:szCs w:val="22"/>
+        </w:rPr>
+        <w:t>loop</w:t>
+      </w:r>
+      <w:r>
+        <w:rPr>
+          <w:rFonts w:ascii="Arial" w:hAnsi="Arial" w:cs="Arial"/>
+          <w:sz w:val="22"/>
+          <w:szCs w:val="22"/>
+        </w:rPr>
+        <w:t>(</w:t>
+      </w:r>
+      <w:proofErr w:type="gramEnd"/>
+      <w:r>
+        <w:rPr>
+          <w:rFonts w:ascii="Arial" w:hAnsi="Arial" w:cs="Arial"/>
+          <w:sz w:val="22"/>
+          <w:szCs w:val="22"/>
+        </w:rPr>
+        <w:t>)</w:t>
+      </w:r>
+      <w:r>
+        <w:rPr>
+          <w:rFonts w:ascii="Arial" w:hAnsi="Arial" w:cs="Arial"/>
+          <w:sz w:val="22"/>
+          <w:szCs w:val="22"/>
         </w:rPr>
         <w:t xml:space="preserve">-Funktion programmieren. Um Masse zu </w:t>
       </w:r>
       <w:r>
         <w:rPr>
           <w:rFonts w:ascii="Arial" w:hAnsi="Arial" w:cs="Arial"/>
+          <w:sz w:val="22"/>
+          <w:szCs w:val="22"/>
         </w:rPr>
         <w:t>schalten,</w:t>
       </w:r>
       <w:r>
         <w:rPr>
           <w:rFonts w:ascii="Arial" w:hAnsi="Arial" w:cs="Arial"/>
+          <w:sz w:val="22"/>
+          <w:szCs w:val="22"/>
         </w:rPr>
         <w:t xml:space="preserve"> wird </w:t>
       </w:r>
       <w:r>
         <w:rPr>
           <w:rFonts w:ascii="Arial" w:hAnsi="Arial" w:cs="Arial"/>
+          <w:sz w:val="22"/>
+          <w:szCs w:val="22"/>
         </w:rPr>
         <w:t>dieselbe</w:t>
       </w:r>
       <w:r>
         <w:rPr>
           <w:rFonts w:ascii="Arial" w:hAnsi="Arial" w:cs="Arial"/>
+          <w:sz w:val="22"/>
+          <w:szCs w:val="22"/>
         </w:rPr>
         <w:t xml:space="preserve"> Funktion, wie </w:t>
       </w:r>
       <w:r>
         <w:rPr>
           <w:rFonts w:ascii="Arial" w:hAnsi="Arial" w:cs="Arial"/>
+          <w:sz w:val="22"/>
+          <w:szCs w:val="22"/>
         </w:rPr>
         <w:t xml:space="preserve">zum </w:t>
       </w:r>
       <w:r>
         <w:rPr>
           <w:rFonts w:ascii="Arial" w:hAnsi="Arial" w:cs="Arial"/>
+          <w:sz w:val="22"/>
+          <w:szCs w:val="22"/>
         </w:rPr>
         <w:t>Ein</w:t>
       </w:r>
       <w:r>
         <w:rPr>
           <w:rFonts w:ascii="Arial" w:hAnsi="Arial" w:cs="Arial"/>
+          <w:sz w:val="22"/>
+          <w:szCs w:val="22"/>
         </w:rPr>
         <w:t xml:space="preserve">- und </w:t>
       </w:r>
       <w:r>
         <w:rPr>
           <w:rFonts w:ascii="Arial" w:hAnsi="Arial" w:cs="Arial"/>
+          <w:sz w:val="22"/>
+          <w:szCs w:val="22"/>
         </w:rPr>
         <w:t>Aus</w:t>
       </w:r>
       <w:r>
         <w:rPr>
           <w:rFonts w:ascii="Arial" w:hAnsi="Arial" w:cs="Arial"/>
+          <w:sz w:val="22"/>
+          <w:szCs w:val="22"/>
         </w:rPr>
         <w:t>schalten</w:t>
       </w:r>
       <w:r>
         <w:rPr>
           <w:rFonts w:ascii="Arial" w:hAnsi="Arial" w:cs="Arial"/>
+          <w:sz w:val="22"/>
+          <w:szCs w:val="22"/>
         </w:rPr>
         <w:t xml:space="preserve"> der LED verwendet, da es nichts anderes ist, als eine Spannung von 0V (also LED ausschalten) abzugeben. </w:t>
       </w:r>
       <w:r>
         <w:rPr>
           <w:rFonts w:ascii="Arial" w:hAnsi="Arial" w:cs="Arial"/>
+          <w:sz w:val="22"/>
+          <w:szCs w:val="22"/>
         </w:rPr>
         <w:t>Versuchen Sie die LED wieder zum Blinken zu bekommen, indem Sie über de</w:t>
       </w:r>
       <w:r>
         <w:rPr>
           <w:rFonts w:ascii="Arial" w:hAnsi="Arial" w:cs="Arial"/>
+          <w:sz w:val="22"/>
+          <w:szCs w:val="22"/>
         </w:rPr>
         <w:t>n</w:t>
       </w:r>
       <w:r>
         <w:rPr>
           <w:rFonts w:ascii="Arial" w:hAnsi="Arial" w:cs="Arial"/>
+          <w:sz w:val="22"/>
+          <w:szCs w:val="22"/>
         </w:rPr>
         <w:t xml:space="preserve"> Pin 23 konstant eine Spannung von 3,3V a</w:t>
       </w:r>
       <w:r>
         <w:rPr>
           <w:rFonts w:ascii="Arial" w:hAnsi="Arial" w:cs="Arial"/>
+          <w:sz w:val="22"/>
+          <w:szCs w:val="22"/>
         </w:rPr>
         <w:t>nl</w:t>
       </w:r>
       <w:r>
         <w:rPr>
           <w:rFonts w:ascii="Arial" w:hAnsi="Arial" w:cs="Arial"/>
+          <w:sz w:val="22"/>
+          <w:szCs w:val="22"/>
         </w:rPr>
         <w:t>e</w:t>
       </w:r>
       <w:r>
         <w:rPr>
           <w:rFonts w:ascii="Arial" w:hAnsi="Arial" w:cs="Arial"/>
+          <w:sz w:val="22"/>
+          <w:szCs w:val="22"/>
         </w:rPr>
         <w:t>g</w:t>
       </w:r>
       <w:r>
         <w:rPr>
           <w:rFonts w:ascii="Arial" w:hAnsi="Arial" w:cs="Arial"/>
+          <w:sz w:val="22"/>
+          <w:szCs w:val="22"/>
         </w:rPr>
         <w:t>en und nur über den Masse-Pin 22 die LED steuern.</w:t>
       </w:r>
@@ -1253,18 +1786,54 @@
       <w:pPr>
         <w:rPr>
           <w:rStyle w:val="Hervorhebung"/>
-        </w:rPr>
-      </w:pPr>
-      <w:r>
-        <w:rPr>
-          <w:rStyle w:val="Hervorhebung"/>
-          <w:rFonts w:ascii="Arial" w:hAnsi="Arial" w:cs="Arial"/>
-        </w:rPr>
+          <w:rFonts w:ascii="Arial" w:hAnsi="Arial" w:cs="Arial"/>
+          <w:b/>
+          <w:bCs/>
+          <w:sz w:val="22"/>
+          <w:szCs w:val="22"/>
+        </w:rPr>
+      </w:pPr>
+      <w:r>
+        <w:rPr>
+          <w:rStyle w:val="Hervorhebung"/>
+          <w:rFonts w:ascii="Arial" w:hAnsi="Arial" w:cs="Arial"/>
+          <w:b/>
+          <w:bCs/>
+          <w:sz w:val="22"/>
+          <w:szCs w:val="22"/>
+        </w:rPr>
+        <w:br w:type="page"/>
+      </w:r>
+    </w:p>
+    <w:p>
+      <w:pPr>
+        <w:rPr>
+          <w:rStyle w:val="Hervorhebung"/>
+          <w:b/>
+          <w:bCs/>
+          <w:sz w:val="22"/>
+          <w:szCs w:val="22"/>
+        </w:rPr>
+      </w:pPr>
+      <w:r>
+        <w:rPr>
+          <w:rStyle w:val="Hervorhebung"/>
+          <w:rFonts w:ascii="Arial" w:hAnsi="Arial" w:cs="Arial"/>
+          <w:b/>
+          <w:bCs/>
+          <w:sz w:val="22"/>
+          <w:szCs w:val="22"/>
+        </w:rPr>
+        <w:lastRenderedPageBreak/>
         <w:t>Aufgabe 4: Eigene LED-Matrix</w:t>
       </w:r>
       <w:r>
         <w:rPr>
           <w:rStyle w:val="Hervorhebung"/>
+          <w:b/>
+          <w:bCs/>
+          <w:sz w:val="22"/>
+          <w:szCs w:val="22"/>
         </w:rPr>
         <w:t xml:space="preserve"> </w:t>
       </w:r>
@@ -1272,79 +1841,125 @@
     <w:p>
       <w:pPr>
         <w:rPr>
-          <w:rFonts w:ascii="Arial" w:hAnsi="Arial" w:cs="Arial"/>
-        </w:rPr>
-      </w:pPr>
-      <w:r>
-        <w:rPr>
-          <w:rFonts w:ascii="Arial" w:hAnsi="Arial" w:cs="Arial"/>
+          <w:rStyle w:val="Hervorhebung"/>
+          <w:b/>
+          <w:bCs/>
+          <w:sz w:val="22"/>
+          <w:szCs w:val="22"/>
+        </w:rPr>
+      </w:pPr>
+    </w:p>
+    <w:p>
+      <w:pPr>
+        <w:rPr>
+          <w:rFonts w:ascii="Arial" w:hAnsi="Arial" w:cs="Arial"/>
+          <w:sz w:val="22"/>
+          <w:szCs w:val="22"/>
+        </w:rPr>
+      </w:pPr>
+      <w:r>
+        <w:rPr>
+          <w:rFonts w:ascii="Arial" w:hAnsi="Arial" w:cs="Arial"/>
+          <w:sz w:val="22"/>
+          <w:szCs w:val="22"/>
         </w:rPr>
         <w:t xml:space="preserve">Da unser 4-Gewinnt Spielfeld aus 6 Spalten und 5 Reihen besteht, benötigen </w:t>
       </w:r>
       <w:r>
         <w:rPr>
           <w:rFonts w:ascii="Arial" w:hAnsi="Arial" w:cs="Arial"/>
+          <w:sz w:val="22"/>
+          <w:szCs w:val="22"/>
         </w:rPr>
         <w:t>Sie</w:t>
       </w:r>
       <w:r>
         <w:rPr>
           <w:rFonts w:ascii="Arial" w:hAnsi="Arial" w:cs="Arial"/>
-        </w:rPr>
-        <w:t xml:space="preserve"> 30 LEDs. So viele programmierbare Ausgänge besitz der ESP32 allerdings nicht. Aus diesem Grund müssen </w:t>
-      </w:r>
-      <w:r>
-        <w:rPr>
-          <w:rFonts w:ascii="Arial" w:hAnsi="Arial" w:cs="Arial"/>
+          <w:sz w:val="22"/>
+          <w:szCs w:val="22"/>
+        </w:rPr>
+        <w:t xml:space="preserve"> 30 LEDs. So viele programmierbare Ausgänge </w:t>
+      </w:r>
+      <w:proofErr w:type="spellStart"/>
+      <w:r>
+        <w:rPr>
+          <w:rFonts w:ascii="Arial" w:hAnsi="Arial" w:cs="Arial"/>
+          <w:sz w:val="22"/>
+          <w:szCs w:val="22"/>
+        </w:rPr>
+        <w:t>besitz</w:t>
+      </w:r>
+      <w:proofErr w:type="spellEnd"/>
+      <w:r>
+        <w:rPr>
+          <w:rFonts w:ascii="Arial" w:hAnsi="Arial" w:cs="Arial"/>
+          <w:sz w:val="22"/>
+          <w:szCs w:val="22"/>
+        </w:rPr>
+        <w:t xml:space="preserve"> der ESP32 allerdings nicht. Aus diesem Grund müssen </w:t>
+      </w:r>
+      <w:r>
+        <w:rPr>
+          <w:rFonts w:ascii="Arial" w:hAnsi="Arial" w:cs="Arial"/>
+          <w:sz w:val="22"/>
+          <w:szCs w:val="22"/>
         </w:rPr>
         <w:t>Sie</w:t>
       </w:r>
       <w:r>
         <w:rPr>
           <w:rFonts w:ascii="Arial" w:hAnsi="Arial" w:cs="Arial"/>
+          <w:sz w:val="22"/>
+          <w:szCs w:val="22"/>
         </w:rPr>
         <w:t xml:space="preserve"> </w:t>
       </w:r>
       <w:r>
         <w:rPr>
           <w:rFonts w:ascii="Arial" w:hAnsi="Arial" w:cs="Arial"/>
+          <w:sz w:val="22"/>
+          <w:szCs w:val="22"/>
         </w:rPr>
         <w:t>sich mit einem „Trick“ behelfen</w:t>
       </w:r>
       <w:r>
         <w:rPr>
           <w:rFonts w:ascii="Arial" w:hAnsi="Arial" w:cs="Arial"/>
+          <w:sz w:val="22"/>
+          <w:szCs w:val="22"/>
         </w:rPr>
         <w:t xml:space="preserve">. Jede LED einer Zeile </w:t>
       </w:r>
       <w:r>
         <w:rPr>
           <w:rFonts w:ascii="Arial" w:hAnsi="Arial" w:cs="Arial"/>
+          <w:sz w:val="22"/>
+          <w:szCs w:val="22"/>
         </w:rPr>
         <w:t>Ihrer</w:t>
       </w:r>
       <w:r>
         <w:rPr>
           <w:rFonts w:ascii="Arial" w:hAnsi="Arial" w:cs="Arial"/>
-        </w:rPr>
-        <w:t xml:space="preserve"> eigenen LED-Matrix wird mit demselben Pin verbunden, der eine Spannung von 3,3V </w:t>
-      </w:r>
-      <w:r>
-        <w:rPr>
-          <w:rFonts w:ascii="Arial" w:hAnsi="Arial" w:cs="Arial"/>
-        </w:rPr>
-        <w:lastRenderedPageBreak/>
-        <w:t xml:space="preserve">abgibt, und jede LED einer Spalte wird mit demselben Pin verbunden, über den </w:t>
-      </w:r>
-      <w:r>
-        <w:rPr>
-          <w:rFonts w:ascii="Arial" w:hAnsi="Arial" w:cs="Arial"/>
+          <w:sz w:val="22"/>
+          <w:szCs w:val="22"/>
+        </w:rPr>
+        <w:t xml:space="preserve"> eigenen LED-Matrix wird mit demselben Pin verbunden, der eine Spannung von 3,3V abgibt, und jede LED einer Spalte wird mit demselben Pin verbunden, über den </w:t>
+      </w:r>
+      <w:r>
+        <w:rPr>
+          <w:rFonts w:ascii="Arial" w:hAnsi="Arial" w:cs="Arial"/>
+          <w:sz w:val="22"/>
+          <w:szCs w:val="22"/>
         </w:rPr>
         <w:t>Sie</w:t>
       </w:r>
       <w:r>
         <w:rPr>
           <w:rFonts w:ascii="Arial" w:hAnsi="Arial" w:cs="Arial"/>
+          <w:sz w:val="22"/>
+          <w:szCs w:val="22"/>
         </w:rPr>
         <w:t xml:space="preserve"> dann für die Spalte Masse schalten können. Somit brauchen wir nur 11 Pins (6 Spalten + 5 Zeilen) anstelle von 30. Wie steuert man nun einzelne LEDs auf der Matrix an? </w:t>
       </w:r>
@@ -1353,24 +1968,32 @@
       <w:pPr>
         <w:rPr>
           <w:rFonts w:ascii="Arial" w:hAnsi="Arial" w:cs="Arial"/>
-        </w:rPr>
-      </w:pPr>
-    </w:p>
-    <w:p>
-      <w:pPr>
-        <w:rPr>
-          <w:rFonts w:ascii="Arial" w:hAnsi="Arial" w:cs="Arial"/>
-        </w:rPr>
-      </w:pPr>
-      <w:r>
-        <w:rPr>
-          <w:rFonts w:ascii="Arial" w:hAnsi="Arial" w:cs="Arial"/>
+          <w:sz w:val="22"/>
+          <w:szCs w:val="22"/>
+        </w:rPr>
+      </w:pPr>
+    </w:p>
+    <w:p>
+      <w:pPr>
+        <w:rPr>
+          <w:rFonts w:ascii="Arial" w:hAnsi="Arial" w:cs="Arial"/>
+          <w:sz w:val="22"/>
+          <w:szCs w:val="22"/>
+        </w:rPr>
+      </w:pPr>
+      <w:r>
+        <w:rPr>
+          <w:rFonts w:ascii="Arial" w:hAnsi="Arial" w:cs="Arial"/>
+          <w:sz w:val="22"/>
+          <w:szCs w:val="22"/>
         </w:rPr>
         <w:t xml:space="preserve">Das System funktioniert wie ein Graph mit einer x- und einer y-Achse. </w:t>
       </w:r>
       <w:r>
         <w:rPr>
           <w:rFonts w:ascii="Arial" w:hAnsi="Arial" w:cs="Arial"/>
+          <w:sz w:val="22"/>
+          <w:szCs w:val="22"/>
         </w:rPr>
         <w:t>Möchte man eine bestimmte LED ansteuern schaltet man Masse auf der passenden Spalte (die x Koordinate) und die Spannung auf der Passenden Zeile (die y Koordinate). Alle anderen Spalten und Zeilen werden nicht angesteuert und aus diesem Grund leuchtet nur die gewünschte LED.</w:t>
       </w:r>
@@ -1379,30 +2002,40 @@
       <w:pPr>
         <w:rPr>
           <w:rFonts w:ascii="Arial" w:hAnsi="Arial" w:cs="Arial"/>
-        </w:rPr>
-      </w:pPr>
-    </w:p>
-    <w:p>
-      <w:pPr>
-        <w:rPr>
-          <w:rFonts w:ascii="Arial" w:hAnsi="Arial" w:cs="Arial"/>
-        </w:rPr>
-      </w:pPr>
-      <w:r>
-        <w:rPr>
-          <w:rFonts w:ascii="Arial" w:hAnsi="Arial" w:cs="Arial"/>
+          <w:sz w:val="22"/>
+          <w:szCs w:val="22"/>
+        </w:rPr>
+      </w:pPr>
+    </w:p>
+    <w:p>
+      <w:pPr>
+        <w:rPr>
+          <w:rFonts w:ascii="Arial" w:hAnsi="Arial" w:cs="Arial"/>
+          <w:sz w:val="22"/>
+          <w:szCs w:val="22"/>
+        </w:rPr>
+      </w:pPr>
+      <w:r>
+        <w:rPr>
+          <w:rFonts w:ascii="Arial" w:hAnsi="Arial" w:cs="Arial"/>
+          <w:sz w:val="22"/>
+          <w:szCs w:val="22"/>
         </w:rPr>
         <w:t xml:space="preserve">Bauen Sie den folgenden Schaltplan auf dem Steckbrett nach. Dieser Aufbau demonstriert das Prinzip auf einer kleinen 2x2 Matrix. Dabei ist die Zeile 1 (das linke LED-Paar) mit dem Pin „D13“ verbunden und die Zeile </w:t>
       </w:r>
       <w:r>
         <w:rPr>
           <w:rFonts w:ascii="Arial" w:hAnsi="Arial" w:cs="Arial"/>
+          <w:sz w:val="22"/>
+          <w:szCs w:val="22"/>
         </w:rPr>
         <w:t>2</w:t>
       </w:r>
       <w:r>
         <w:rPr>
           <w:rFonts w:ascii="Arial" w:hAnsi="Arial" w:cs="Arial"/>
+          <w:sz w:val="22"/>
+          <w:szCs w:val="22"/>
         </w:rPr>
         <w:t xml:space="preserve"> mit dem Pin „D22“. Außerdem ist die erste Spalte (die beiden linken LEDs der LED-Paare) mit dem gemeinsamen Pin „D12“ und die zweite Spalte mit dem Pin „D23“ verbunden. </w:t>
       </w:r>
@@ -1482,14 +2115,18 @@
           <w:rFonts w:ascii="Arial" w:hAnsi="Arial" w:cs="Arial"/>
           <w:i w:val="0"/>
           <w:iCs w:val="0"/>
-        </w:rPr>
-      </w:pPr>
-      <w:r>
-        <w:rPr>
-          <w:rStyle w:val="Hervorhebung"/>
-          <w:rFonts w:ascii="Arial" w:hAnsi="Arial" w:cs="Arial"/>
-          <w:i w:val="0"/>
-          <w:iCs w:val="0"/>
+          <w:sz w:val="22"/>
+          <w:szCs w:val="22"/>
+        </w:rPr>
+      </w:pPr>
+      <w:r>
+        <w:rPr>
+          <w:rStyle w:val="Hervorhebung"/>
+          <w:rFonts w:ascii="Arial" w:hAnsi="Arial" w:cs="Arial"/>
+          <w:i w:val="0"/>
+          <w:iCs w:val="0"/>
+          <w:sz w:val="22"/>
+          <w:szCs w:val="22"/>
         </w:rPr>
         <w:t xml:space="preserve">Versuchen Sie die LED, die in der ersten Spalte und in der ersten Zeile liegt, einzuschalten, ohne das eine andere LED leuchtet. </w:t>
       </w:r>
@@ -1501,24 +2138,30 @@
           <w:rFonts w:ascii="Arial" w:hAnsi="Arial" w:cs="Arial"/>
           <w:i w:val="0"/>
           <w:iCs w:val="0"/>
-        </w:rPr>
-      </w:pPr>
-    </w:p>
-    <w:p>
-      <w:pPr>
-        <w:rPr>
-          <w:rStyle w:val="Hervorhebung"/>
-          <w:rFonts w:ascii="Arial" w:hAnsi="Arial" w:cs="Arial"/>
-          <w:i w:val="0"/>
-          <w:iCs w:val="0"/>
-        </w:rPr>
-      </w:pPr>
-      <w:r>
-        <w:rPr>
-          <w:rStyle w:val="Hervorhebung"/>
-          <w:rFonts w:ascii="Arial" w:hAnsi="Arial" w:cs="Arial"/>
-          <w:i w:val="0"/>
-          <w:iCs w:val="0"/>
+          <w:sz w:val="22"/>
+          <w:szCs w:val="22"/>
+        </w:rPr>
+      </w:pPr>
+    </w:p>
+    <w:p>
+      <w:pPr>
+        <w:rPr>
+          <w:rStyle w:val="Hervorhebung"/>
+          <w:rFonts w:ascii="Arial" w:hAnsi="Arial" w:cs="Arial"/>
+          <w:i w:val="0"/>
+          <w:iCs w:val="0"/>
+          <w:sz w:val="22"/>
+          <w:szCs w:val="22"/>
+        </w:rPr>
+      </w:pPr>
+      <w:r>
+        <w:rPr>
+          <w:rStyle w:val="Hervorhebung"/>
+          <w:rFonts w:ascii="Arial" w:hAnsi="Arial" w:cs="Arial"/>
+          <w:i w:val="0"/>
+          <w:iCs w:val="0"/>
+          <w:sz w:val="22"/>
+          <w:szCs w:val="22"/>
         </w:rPr>
         <w:t xml:space="preserve">Beim 4-Gewinnt Spiel leuchtet allerdings nicht immer nur eine LED, sondern viele LEDs gleichzeitig. </w:t>
       </w:r>
@@ -1528,6 +2171,8 @@
           <w:rFonts w:ascii="Arial" w:hAnsi="Arial" w:cs="Arial"/>
           <w:i w:val="0"/>
           <w:iCs w:val="0"/>
+          <w:sz w:val="22"/>
+          <w:szCs w:val="22"/>
         </w:rPr>
         <w:t>Was Passiert, wenn Sie versuchen, zwei diagonale LEDs anzusteuern (z.B. Zeile 1, Spalte 1 und Zeile 2, Spalte 2)?</w:t>
       </w:r>
@@ -1559,16 +2204,19 @@
           <w:rFonts w:ascii="Arial" w:hAnsi="Arial" w:cs="Arial"/>
           <w:i w:val="0"/>
           <w:iCs w:val="0"/>
-        </w:rPr>
-      </w:pPr>
-      <w:r>
-        <w:rPr>
-          <w:rStyle w:val="Hervorhebung"/>
-          <w:rFonts w:ascii="Arial" w:hAnsi="Arial" w:cs="Arial"/>
-          <w:i w:val="0"/>
-          <w:iCs w:val="0"/>
-        </w:rPr>
-        <w:lastRenderedPageBreak/>
+          <w:sz w:val="22"/>
+          <w:szCs w:val="22"/>
+        </w:rPr>
+      </w:pPr>
+      <w:r>
+        <w:rPr>
+          <w:rStyle w:val="Hervorhebung"/>
+          <w:rFonts w:ascii="Arial" w:hAnsi="Arial" w:cs="Arial"/>
+          <w:i w:val="0"/>
+          <w:iCs w:val="0"/>
+          <w:sz w:val="22"/>
+          <w:szCs w:val="22"/>
+        </w:rPr>
         <w:t xml:space="preserve">Wie Sie gemerkt haben, leuchten alle 4 LEDs auf, was auch logisch ist, wenn man näher darüber nachdenkt. Aus diesem Grund benötigen </w:t>
       </w:r>
       <w:r>
@@ -1577,6 +2225,8 @@
           <w:rFonts w:ascii="Arial" w:hAnsi="Arial" w:cs="Arial"/>
           <w:i w:val="0"/>
           <w:iCs w:val="0"/>
+          <w:sz w:val="22"/>
+          <w:szCs w:val="22"/>
         </w:rPr>
         <w:t>Sie</w:t>
       </w:r>
@@ -1586,6 +2236,8 @@
           <w:rFonts w:ascii="Arial" w:hAnsi="Arial" w:cs="Arial"/>
           <w:i w:val="0"/>
           <w:iCs w:val="0"/>
+          <w:sz w:val="22"/>
+          <w:szCs w:val="22"/>
         </w:rPr>
         <w:t xml:space="preserve"> einen zweiten „Trick“.</w:t>
       </w:r>
@@ -1595,6 +2247,8 @@
           <w:rFonts w:ascii="Arial" w:hAnsi="Arial" w:cs="Arial"/>
           <w:i w:val="0"/>
           <w:iCs w:val="0"/>
+          <w:sz w:val="22"/>
+          <w:szCs w:val="22"/>
         </w:rPr>
         <w:t xml:space="preserve"> Steuern Sie nun die LEDs spaltenweise und zeitversetzt an</w:t>
       </w:r>
@@ -1604,6 +2258,8 @@
           <w:rFonts w:ascii="Arial" w:hAnsi="Arial" w:cs="Arial"/>
           <w:i w:val="0"/>
           <w:iCs w:val="0"/>
+          <w:sz w:val="22"/>
+          <w:szCs w:val="22"/>
         </w:rPr>
         <w:t xml:space="preserve">. Dadurch verhindern wir das LEDs zeitgleich leuchten, die nicht zusammen leuchten sollten. Diesen Vorgang wiederholen wir in einer so hohen Frequenz, dass unser Auge nicht wahrnimmt, dass die LEDs </w:t>
       </w:r>
@@ -1613,6 +2269,8 @@
           <w:rFonts w:ascii="Arial" w:hAnsi="Arial" w:cs="Arial"/>
           <w:i w:val="0"/>
           <w:iCs w:val="0"/>
+          <w:sz w:val="22"/>
+          <w:szCs w:val="22"/>
         </w:rPr>
         <w:t>ständig</w:t>
       </w:r>
@@ -1622,6 +2280,8 @@
           <w:rFonts w:ascii="Arial" w:hAnsi="Arial" w:cs="Arial"/>
           <w:i w:val="0"/>
           <w:iCs w:val="0"/>
+          <w:sz w:val="22"/>
+          <w:szCs w:val="22"/>
         </w:rPr>
         <w:t xml:space="preserve"> </w:t>
       </w:r>
@@ -1631,6 +2291,8 @@
           <w:rFonts w:ascii="Arial" w:hAnsi="Arial" w:cs="Arial"/>
           <w:i w:val="0"/>
           <w:iCs w:val="0"/>
+          <w:sz w:val="22"/>
+          <w:szCs w:val="22"/>
         </w:rPr>
         <w:t>ein</w:t>
       </w:r>
@@ -1640,6 +2302,8 @@
           <w:rFonts w:ascii="Arial" w:hAnsi="Arial" w:cs="Arial"/>
           <w:i w:val="0"/>
           <w:iCs w:val="0"/>
+          <w:sz w:val="22"/>
+          <w:szCs w:val="22"/>
         </w:rPr>
         <w:t xml:space="preserve">- und </w:t>
       </w:r>
@@ -1649,6 +2313,8 @@
           <w:rFonts w:ascii="Arial" w:hAnsi="Arial" w:cs="Arial"/>
           <w:i w:val="0"/>
           <w:iCs w:val="0"/>
+          <w:sz w:val="22"/>
+          <w:szCs w:val="22"/>
         </w:rPr>
         <w:t>aus</w:t>
       </w:r>
@@ -1658,6 +2324,8 @@
           <w:rFonts w:ascii="Arial" w:hAnsi="Arial" w:cs="Arial"/>
           <w:i w:val="0"/>
           <w:iCs w:val="0"/>
+          <w:sz w:val="22"/>
+          <w:szCs w:val="22"/>
         </w:rPr>
         <w:t xml:space="preserve">geschaltet werden. </w:t>
       </w:r>
@@ -1667,6 +2335,8 @@
           <w:rFonts w:ascii="Arial" w:hAnsi="Arial" w:cs="Arial"/>
           <w:i w:val="0"/>
           <w:iCs w:val="0"/>
+          <w:sz w:val="22"/>
+          <w:szCs w:val="22"/>
         </w:rPr>
         <w:t xml:space="preserve">Schreiben Sie ein Programm, dass die eine LED einschaltet und für einen kurzen Moment (z.B. 1 Millisekunde) </w:t>
       </w:r>
@@ -1676,6 +2346,8 @@
           <w:rFonts w:ascii="Arial" w:hAnsi="Arial" w:cs="Arial"/>
           <w:i w:val="0"/>
           <w:iCs w:val="0"/>
+          <w:sz w:val="22"/>
+          <w:szCs w:val="22"/>
         </w:rPr>
         <w:t>leuchten</w:t>
       </w:r>
@@ -1685,6 +2357,8 @@
           <w:rFonts w:ascii="Arial" w:hAnsi="Arial" w:cs="Arial"/>
           <w:i w:val="0"/>
           <w:iCs w:val="0"/>
+          <w:sz w:val="22"/>
+          <w:szCs w:val="22"/>
         </w:rPr>
         <w:t xml:space="preserve"> lässt. Im Anschluss soll diese LED wieder ausgeschaltet werden und die </w:t>
       </w:r>
@@ -1694,6 +2368,8 @@
           <w:rFonts w:ascii="Arial" w:hAnsi="Arial" w:cs="Arial"/>
           <w:i w:val="0"/>
           <w:iCs w:val="0"/>
+          <w:sz w:val="22"/>
+          <w:szCs w:val="22"/>
         </w:rPr>
         <w:t xml:space="preserve">diagonal gegenüberliegende LED </w:t>
       </w:r>
@@ -1703,24 +2379,54 @@
           <w:rFonts w:ascii="Arial" w:hAnsi="Arial" w:cs="Arial"/>
           <w:i w:val="0"/>
           <w:iCs w:val="0"/>
-        </w:rPr>
-        <w:t>soll für einen kurzen Moment leuchten. Durch die Arbeitsweise der loop</w:t>
-      </w:r>
-      <w:r>
-        <w:rPr>
-          <w:rStyle w:val="Hervorhebung"/>
-          <w:rFonts w:ascii="Arial" w:hAnsi="Arial" w:cs="Arial"/>
-          <w:i w:val="0"/>
-          <w:iCs w:val="0"/>
-        </w:rPr>
-        <w:t>()</w:t>
-      </w:r>
-      <w:r>
-        <w:rPr>
-          <w:rStyle w:val="Hervorhebung"/>
-          <w:rFonts w:ascii="Arial" w:hAnsi="Arial" w:cs="Arial"/>
-          <w:i w:val="0"/>
-          <w:iCs w:val="0"/>
+          <w:sz w:val="22"/>
+          <w:szCs w:val="22"/>
+        </w:rPr>
+        <w:t xml:space="preserve">soll für einen kurzen Moment leuchten. Durch die Arbeitsweise der </w:t>
+      </w:r>
+      <w:proofErr w:type="gramStart"/>
+      <w:r>
+        <w:rPr>
+          <w:rStyle w:val="Hervorhebung"/>
+          <w:rFonts w:ascii="Arial" w:hAnsi="Arial" w:cs="Arial"/>
+          <w:i w:val="0"/>
+          <w:iCs w:val="0"/>
+          <w:sz w:val="22"/>
+          <w:szCs w:val="22"/>
+        </w:rPr>
+        <w:t>loop</w:t>
+      </w:r>
+      <w:r>
+        <w:rPr>
+          <w:rStyle w:val="Hervorhebung"/>
+          <w:rFonts w:ascii="Arial" w:hAnsi="Arial" w:cs="Arial"/>
+          <w:i w:val="0"/>
+          <w:iCs w:val="0"/>
+          <w:sz w:val="22"/>
+          <w:szCs w:val="22"/>
+        </w:rPr>
+        <w:t>(</w:t>
+      </w:r>
+      <w:proofErr w:type="gramEnd"/>
+      <w:r>
+        <w:rPr>
+          <w:rStyle w:val="Hervorhebung"/>
+          <w:rFonts w:ascii="Arial" w:hAnsi="Arial" w:cs="Arial"/>
+          <w:i w:val="0"/>
+          <w:iCs w:val="0"/>
+          <w:sz w:val="22"/>
+          <w:szCs w:val="22"/>
+        </w:rPr>
+        <w:t>)</w:t>
+      </w:r>
+      <w:r>
+        <w:rPr>
+          <w:rStyle w:val="Hervorhebung"/>
+          <w:rFonts w:ascii="Arial" w:hAnsi="Arial" w:cs="Arial"/>
+          <w:i w:val="0"/>
+          <w:iCs w:val="0"/>
+          <w:sz w:val="22"/>
+          <w:szCs w:val="22"/>
         </w:rPr>
         <w:t xml:space="preserve">-Funktion wird dieser Vorgang </w:t>
       </w:r>
@@ -1730,6 +2436,8 @@
           <w:rFonts w:ascii="Arial" w:hAnsi="Arial" w:cs="Arial"/>
           <w:i w:val="0"/>
           <w:iCs w:val="0"/>
+          <w:sz w:val="22"/>
+          <w:szCs w:val="22"/>
         </w:rPr>
         <w:t>kontinuierlich</w:t>
       </w:r>
@@ -1739,17 +2447,45 @@
           <w:rFonts w:ascii="Arial" w:hAnsi="Arial" w:cs="Arial"/>
           <w:i w:val="0"/>
           <w:iCs w:val="0"/>
-        </w:rPr>
-        <w:t xml:space="preserve"> wiederholt (Tipp: um das Programm zu Pausieren können Sie wieder die Funktion delay() verwenden).</w:t>
-      </w:r>
-    </w:p>
-    <w:p>
-      <w:pPr>
-        <w:rPr>
-          <w:rStyle w:val="Hervorhebung"/>
-          <w:rFonts w:ascii="Arial" w:hAnsi="Arial" w:cs="Arial"/>
-          <w:i w:val="0"/>
-          <w:iCs w:val="0"/>
+          <w:sz w:val="22"/>
+          <w:szCs w:val="22"/>
+        </w:rPr>
+        <w:t xml:space="preserve"> wiederholt (Tipp: um das Programm zu Pausieren können Sie wieder die Funktion </w:t>
+      </w:r>
+      <w:proofErr w:type="spellStart"/>
+      <w:r>
+        <w:rPr>
+          <w:rStyle w:val="Hervorhebung"/>
+          <w:rFonts w:ascii="Arial" w:hAnsi="Arial" w:cs="Arial"/>
+          <w:i w:val="0"/>
+          <w:iCs w:val="0"/>
+          <w:sz w:val="22"/>
+          <w:szCs w:val="22"/>
+        </w:rPr>
+        <w:t>delay</w:t>
+      </w:r>
+      <w:proofErr w:type="spellEnd"/>
+      <w:r>
+        <w:rPr>
+          <w:rStyle w:val="Hervorhebung"/>
+          <w:rFonts w:ascii="Arial" w:hAnsi="Arial" w:cs="Arial"/>
+          <w:i w:val="0"/>
+          <w:iCs w:val="0"/>
+          <w:sz w:val="22"/>
+          <w:szCs w:val="22"/>
+        </w:rPr>
+        <w:t>() verwenden).</w:t>
+      </w:r>
+    </w:p>
+    <w:p>
+      <w:pPr>
+        <w:rPr>
+          <w:rStyle w:val="Hervorhebung"/>
+          <w:rFonts w:ascii="Arial" w:hAnsi="Arial" w:cs="Arial"/>
+          <w:i w:val="0"/>
+          <w:iCs w:val="0"/>
+          <w:sz w:val="22"/>
+          <w:szCs w:val="22"/>
         </w:rPr>
       </w:pPr>
     </w:p>
@@ -1769,6 +2505,8 @@
           <w:rFonts w:ascii="Arial" w:hAnsi="Arial" w:cs="Arial"/>
           <w:i w:val="0"/>
           <w:iCs w:val="0"/>
+          <w:sz w:val="22"/>
+          <w:szCs w:val="22"/>
         </w:rPr>
         <w:t xml:space="preserve">Wenn Sie das Programm richtig geschrieben haben, sollten nun nur die beiden LEDs auf </w:t>
       </w:r>
@@ -1778,6 +2516,8 @@
           <w:rFonts w:ascii="Arial" w:hAnsi="Arial" w:cs="Arial"/>
           <w:i w:val="0"/>
           <w:iCs w:val="0"/>
+          <w:sz w:val="22"/>
+          <w:szCs w:val="22"/>
         </w:rPr>
         <w:t>einer</w:t>
       </w:r>
@@ -1787,6 +2527,8 @@
           <w:rFonts w:ascii="Arial" w:hAnsi="Arial" w:cs="Arial"/>
           <w:i w:val="0"/>
           <w:iCs w:val="0"/>
+          <w:sz w:val="22"/>
+          <w:szCs w:val="22"/>
         </w:rPr>
         <w:t xml:space="preserve"> Diagonale</w:t>
       </w:r>
@@ -1796,6 +2538,8 @@
           <w:rFonts w:ascii="Arial" w:hAnsi="Arial" w:cs="Arial"/>
           <w:i w:val="0"/>
           <w:iCs w:val="0"/>
+          <w:sz w:val="22"/>
+          <w:szCs w:val="22"/>
         </w:rPr>
         <w:t>n</w:t>
       </w:r>
@@ -1805,6 +2549,8 @@
           <w:rFonts w:ascii="Arial" w:hAnsi="Arial" w:cs="Arial"/>
           <w:i w:val="0"/>
           <w:iCs w:val="0"/>
+          <w:sz w:val="22"/>
+          <w:szCs w:val="22"/>
         </w:rPr>
         <w:t xml:space="preserve"> zeitgleich leuchten. Dies ist aber, wie </w:t>
       </w:r>
@@ -1814,6 +2560,8 @@
           <w:rFonts w:ascii="Arial" w:hAnsi="Arial" w:cs="Arial"/>
           <w:i w:val="0"/>
           <w:iCs w:val="0"/>
+          <w:sz w:val="22"/>
+          <w:szCs w:val="22"/>
         </w:rPr>
         <w:t>Sie</w:t>
       </w:r>
@@ -1823,6 +2571,8 @@
           <w:rFonts w:ascii="Arial" w:hAnsi="Arial" w:cs="Arial"/>
           <w:i w:val="0"/>
           <w:iCs w:val="0"/>
+          <w:sz w:val="22"/>
+          <w:szCs w:val="22"/>
         </w:rPr>
         <w:t xml:space="preserve"> </w:t>
       </w:r>
@@ -1832,6 +2582,8 @@
           <w:rFonts w:ascii="Arial" w:hAnsi="Arial" w:cs="Arial"/>
           <w:i w:val="0"/>
           <w:iCs w:val="0"/>
+          <w:sz w:val="22"/>
+          <w:szCs w:val="22"/>
         </w:rPr>
         <w:t>nun wissen, nur die halbe Wahrheit. Sie können mit der Verzögerung rumexperimentieren und testen mit welcher Frequenz unser Auge die Täuschung bemerkt.</w:t>
       </w:r>
@@ -1845,488 +2597,6 @@
           <w:iCs w:val="0"/>
         </w:rPr>
       </w:pPr>
-    </w:p>
-    <w:p>
-      <w:pPr>
-        <w:rPr>
-          <w:rStyle w:val="Hervorhebung"/>
-          <w:rFonts w:ascii="Arial" w:hAnsi="Arial" w:cs="Arial"/>
-        </w:rPr>
-      </w:pPr>
-      <w:r>
-        <w:rPr>
-          <w:rStyle w:val="Hervorhebung"/>
-          <w:rFonts w:ascii="Arial" w:hAnsi="Arial" w:cs="Arial"/>
-        </w:rPr>
-        <w:t xml:space="preserve">Aufgabe </w:t>
-      </w:r>
-      <w:r>
-        <w:rPr>
-          <w:rStyle w:val="Hervorhebung"/>
-          <w:rFonts w:ascii="Arial" w:hAnsi="Arial" w:cs="Arial"/>
-        </w:rPr>
-        <w:t>5</w:t>
-      </w:r>
-      <w:r>
-        <w:rPr>
-          <w:rStyle w:val="Hervorhebung"/>
-          <w:rFonts w:ascii="Arial" w:hAnsi="Arial" w:cs="Arial"/>
-        </w:rPr>
-        <w:t>:</w:t>
-      </w:r>
-      <w:r>
-        <w:rPr>
-          <w:rStyle w:val="Hervorhebung"/>
-          <w:rFonts w:ascii="Arial" w:hAnsi="Arial" w:cs="Arial"/>
-        </w:rPr>
-        <w:t xml:space="preserve"> Das Spiel auf d</w:t>
-      </w:r>
-      <w:r>
-        <w:rPr>
-          <w:rStyle w:val="Hervorhebung"/>
-          <w:rFonts w:ascii="Arial" w:hAnsi="Arial" w:cs="Arial"/>
-        </w:rPr>
-        <w:t>ie Platine löten</w:t>
-      </w:r>
-    </w:p>
-    <w:p>
-      <w:pPr>
-        <w:rPr>
-          <w:rStyle w:val="Hervorhebung"/>
-          <w:rFonts w:ascii="Arial" w:hAnsi="Arial" w:cs="Arial"/>
-          <w:i w:val="0"/>
-          <w:iCs w:val="0"/>
-        </w:rPr>
-      </w:pPr>
-      <w:r>
-        <w:rPr>
-          <w:rStyle w:val="Hervorhebung"/>
-          <w:rFonts w:ascii="Arial" w:hAnsi="Arial" w:cs="Arial"/>
-          <w:i w:val="0"/>
-          <w:iCs w:val="0"/>
-        </w:rPr>
-        <w:t>Jetzt geht es ans Löten!</w:t>
-      </w:r>
-    </w:p>
-    <w:p>
-      <w:pPr>
-        <w:rPr>
-          <w:rStyle w:val="Hervorhebung"/>
-          <w:rFonts w:ascii="Arial" w:hAnsi="Arial" w:cs="Arial"/>
-          <w:i w:val="0"/>
-          <w:iCs w:val="0"/>
-          <w:color w:val="4F81BD" w:themeColor="accent1"/>
-        </w:rPr>
-      </w:pPr>
-      <w:r>
-        <w:rPr>
-          <w:rStyle w:val="Hervorhebung"/>
-          <w:rFonts w:ascii="Arial" w:hAnsi="Arial" w:cs="Arial"/>
-          <w:i w:val="0"/>
-          <w:iCs w:val="0"/>
-        </w:rPr>
-        <w:t>Schnapp</w:t>
-      </w:r>
-      <w:r>
-        <w:rPr>
-          <w:rStyle w:val="Hervorhebung"/>
-          <w:rFonts w:ascii="Arial" w:hAnsi="Arial" w:cs="Arial"/>
-          <w:i w:val="0"/>
-          <w:iCs w:val="0"/>
-        </w:rPr>
-        <w:t>en</w:t>
-      </w:r>
-      <w:r>
-        <w:rPr>
-          <w:rStyle w:val="Hervorhebung"/>
-          <w:rFonts w:ascii="Arial" w:hAnsi="Arial" w:cs="Arial"/>
-          <w:i w:val="0"/>
-          <w:iCs w:val="0"/>
-        </w:rPr>
-        <w:t xml:space="preserve"> </w:t>
-      </w:r>
-      <w:r>
-        <w:rPr>
-          <w:rStyle w:val="Hervorhebung"/>
-          <w:rFonts w:ascii="Arial" w:hAnsi="Arial" w:cs="Arial"/>
-          <w:i w:val="0"/>
-          <w:iCs w:val="0"/>
-        </w:rPr>
-        <w:t>Sie sich</w:t>
-      </w:r>
-      <w:r>
-        <w:rPr>
-          <w:rStyle w:val="Hervorhebung"/>
-          <w:rFonts w:ascii="Arial" w:hAnsi="Arial" w:cs="Arial"/>
-          <w:i w:val="0"/>
-          <w:iCs w:val="0"/>
-        </w:rPr>
-        <w:t xml:space="preserve"> </w:t>
-      </w:r>
-      <w:r>
-        <w:rPr>
-          <w:rStyle w:val="Hervorhebung"/>
-          <w:rFonts w:ascii="Arial" w:hAnsi="Arial" w:cs="Arial"/>
-          <w:i w:val="0"/>
-          <w:iCs w:val="0"/>
-        </w:rPr>
-        <w:t>die notwendigen Bauteile und die passende Platine</w:t>
-      </w:r>
-      <w:r>
-        <w:rPr>
-          <w:rStyle w:val="Hervorhebung"/>
-          <w:rFonts w:ascii="Arial" w:hAnsi="Arial" w:cs="Arial"/>
-          <w:i w:val="0"/>
-          <w:iCs w:val="0"/>
-        </w:rPr>
-        <w:t xml:space="preserve">. Eine Anleitung, wie </w:t>
-      </w:r>
-      <w:r>
-        <w:rPr>
-          <w:rStyle w:val="Hervorhebung"/>
-          <w:rFonts w:ascii="Arial" w:hAnsi="Arial" w:cs="Arial"/>
-          <w:i w:val="0"/>
-          <w:iCs w:val="0"/>
-        </w:rPr>
-        <w:t>Sie</w:t>
-      </w:r>
-      <w:r>
-        <w:rPr>
-          <w:rStyle w:val="Hervorhebung"/>
-          <w:rFonts w:ascii="Arial" w:hAnsi="Arial" w:cs="Arial"/>
-          <w:i w:val="0"/>
-          <w:iCs w:val="0"/>
-        </w:rPr>
-        <w:t xml:space="preserve"> beim Löten am besten vorgeh</w:t>
-      </w:r>
-      <w:r>
-        <w:rPr>
-          <w:rStyle w:val="Hervorhebung"/>
-          <w:rFonts w:ascii="Arial" w:hAnsi="Arial" w:cs="Arial"/>
-          <w:i w:val="0"/>
-          <w:iCs w:val="0"/>
-        </w:rPr>
-        <w:t>en</w:t>
-      </w:r>
-      <w:r>
-        <w:rPr>
-          <w:rStyle w:val="Hervorhebung"/>
-          <w:rFonts w:ascii="Arial" w:hAnsi="Arial" w:cs="Arial"/>
-          <w:i w:val="0"/>
-          <w:iCs w:val="0"/>
-        </w:rPr>
-        <w:t xml:space="preserve"> finde</w:t>
-      </w:r>
-      <w:r>
-        <w:rPr>
-          <w:rStyle w:val="Hervorhebung"/>
-          <w:rFonts w:ascii="Arial" w:hAnsi="Arial" w:cs="Arial"/>
-          <w:i w:val="0"/>
-          <w:iCs w:val="0"/>
-        </w:rPr>
-        <w:t>n</w:t>
-      </w:r>
-      <w:r>
-        <w:rPr>
-          <w:rStyle w:val="Hervorhebung"/>
-          <w:rFonts w:ascii="Arial" w:hAnsi="Arial" w:cs="Arial"/>
-          <w:i w:val="0"/>
-          <w:iCs w:val="0"/>
-        </w:rPr>
-        <w:t xml:space="preserve"> </w:t>
-      </w:r>
-      <w:r>
-        <w:rPr>
-          <w:rStyle w:val="Hervorhebung"/>
-          <w:rFonts w:ascii="Arial" w:hAnsi="Arial" w:cs="Arial"/>
-          <w:i w:val="0"/>
-          <w:iCs w:val="0"/>
-        </w:rPr>
-        <w:t>Sie</w:t>
-      </w:r>
-      <w:r>
-        <w:rPr>
-          <w:rStyle w:val="Hervorhebung"/>
-          <w:rFonts w:ascii="Arial" w:hAnsi="Arial" w:cs="Arial"/>
-          <w:i w:val="0"/>
-          <w:iCs w:val="0"/>
-        </w:rPr>
-        <w:t xml:space="preserve"> </w:t>
-      </w:r>
-      <w:r>
-        <w:rPr>
-          <w:rStyle w:val="Hervorhebung"/>
-          <w:rFonts w:ascii="Arial" w:hAnsi="Arial" w:cs="Arial"/>
-          <w:i w:val="0"/>
-          <w:iCs w:val="0"/>
-        </w:rPr>
-        <w:t>in der Lötanleitung.</w:t>
-      </w:r>
-    </w:p>
-    <w:p>
-      <w:pPr>
-        <w:rPr>
-          <w:rStyle w:val="Hervorhebung"/>
-          <w:rFonts w:ascii="Arial" w:hAnsi="Arial" w:cs="Arial"/>
-          <w:i w:val="0"/>
-          <w:iCs w:val="0"/>
-        </w:rPr>
-      </w:pPr>
-    </w:p>
-    <w:p>
-      <w:pPr>
-        <w:rPr>
-          <w:rStyle w:val="Hervorhebung"/>
-          <w:rFonts w:ascii="Arial" w:hAnsi="Arial" w:cs="Arial"/>
-        </w:rPr>
-      </w:pPr>
-      <w:r>
-        <w:rPr>
-          <w:rStyle w:val="Hervorhebung"/>
-          <w:rFonts w:ascii="Arial" w:hAnsi="Arial" w:cs="Arial"/>
-        </w:rPr>
-        <w:t xml:space="preserve">Aufgabe </w:t>
-      </w:r>
-      <w:r>
-        <w:rPr>
-          <w:rStyle w:val="Hervorhebung"/>
-          <w:rFonts w:ascii="Arial" w:hAnsi="Arial" w:cs="Arial"/>
-        </w:rPr>
-        <w:t>6</w:t>
-      </w:r>
-      <w:r>
-        <w:rPr>
-          <w:rStyle w:val="Hervorhebung"/>
-          <w:rFonts w:ascii="Arial" w:hAnsi="Arial" w:cs="Arial"/>
-        </w:rPr>
-        <w:t>:</w:t>
-      </w:r>
-      <w:r>
-        <w:rPr>
-          <w:rStyle w:val="Hervorhebung"/>
-          <w:rFonts w:ascii="Arial" w:hAnsi="Arial" w:cs="Arial"/>
-        </w:rPr>
-        <w:t xml:space="preserve"> </w:t>
-      </w:r>
-    </w:p>
-    <w:p>
-      <w:pPr>
-        <w:rPr>
-          <w:rStyle w:val="Hervorhebung"/>
-          <w:rFonts w:ascii="Arial" w:hAnsi="Arial" w:cs="Arial"/>
-          <w:i w:val="0"/>
-          <w:iCs w:val="0"/>
-        </w:rPr>
-      </w:pPr>
-      <w:r>
-        <w:rPr>
-          <w:rStyle w:val="Hervorhebung"/>
-          <w:rFonts w:ascii="Arial" w:hAnsi="Arial" w:cs="Arial"/>
-          <w:i w:val="0"/>
-          <w:iCs w:val="0"/>
-        </w:rPr>
-        <w:t xml:space="preserve">Das Herzstück </w:t>
-      </w:r>
-      <w:r>
-        <w:rPr>
-          <w:rStyle w:val="Hervorhebung"/>
-          <w:rFonts w:ascii="Arial" w:hAnsi="Arial" w:cs="Arial"/>
-          <w:i w:val="0"/>
-          <w:iCs w:val="0"/>
-        </w:rPr>
-        <w:t>Ihres</w:t>
-      </w:r>
-      <w:r>
-        <w:rPr>
-          <w:rStyle w:val="Hervorhebung"/>
-          <w:rFonts w:ascii="Arial" w:hAnsi="Arial" w:cs="Arial"/>
-          <w:i w:val="0"/>
-          <w:iCs w:val="0"/>
-        </w:rPr>
-        <w:t xml:space="preserve"> „Vier Gewinnt“-Spiels ha</w:t>
-      </w:r>
-      <w:r>
-        <w:rPr>
-          <w:rStyle w:val="Hervorhebung"/>
-          <w:rFonts w:ascii="Arial" w:hAnsi="Arial" w:cs="Arial"/>
-          <w:i w:val="0"/>
-          <w:iCs w:val="0"/>
-        </w:rPr>
-        <w:t>ben</w:t>
-      </w:r>
-      <w:r>
-        <w:rPr>
-          <w:rStyle w:val="Hervorhebung"/>
-          <w:rFonts w:ascii="Arial" w:hAnsi="Arial" w:cs="Arial"/>
-          <w:i w:val="0"/>
-          <w:iCs w:val="0"/>
-        </w:rPr>
-        <w:t xml:space="preserve"> </w:t>
-      </w:r>
-      <w:r>
-        <w:rPr>
-          <w:rStyle w:val="Hervorhebung"/>
-          <w:rFonts w:ascii="Arial" w:hAnsi="Arial" w:cs="Arial"/>
-          <w:i w:val="0"/>
-          <w:iCs w:val="0"/>
-        </w:rPr>
-        <w:t>Sie</w:t>
-      </w:r>
-      <w:r>
-        <w:rPr>
-          <w:rStyle w:val="Hervorhebung"/>
-          <w:rFonts w:ascii="Arial" w:hAnsi="Arial" w:cs="Arial"/>
-          <w:i w:val="0"/>
-          <w:iCs w:val="0"/>
-        </w:rPr>
-        <w:t xml:space="preserve"> nun fertig. Verschraube</w:t>
-      </w:r>
-      <w:r>
-        <w:rPr>
-          <w:rStyle w:val="Hervorhebung"/>
-          <w:rFonts w:ascii="Arial" w:hAnsi="Arial" w:cs="Arial"/>
-          <w:i w:val="0"/>
-          <w:iCs w:val="0"/>
-        </w:rPr>
-        <w:t>n Sie</w:t>
-      </w:r>
-      <w:r>
-        <w:rPr>
-          <w:rStyle w:val="Hervorhebung"/>
-          <w:rFonts w:ascii="Arial" w:hAnsi="Arial" w:cs="Arial"/>
-          <w:i w:val="0"/>
-          <w:iCs w:val="0"/>
-        </w:rPr>
-        <w:t xml:space="preserve"> nun noch </w:t>
-      </w:r>
-      <w:r>
-        <w:rPr>
-          <w:rStyle w:val="Hervorhebung"/>
-          <w:rFonts w:ascii="Arial" w:hAnsi="Arial" w:cs="Arial"/>
-          <w:i w:val="0"/>
-          <w:iCs w:val="0"/>
-        </w:rPr>
-        <w:t>Ihre</w:t>
-      </w:r>
-      <w:r>
-        <w:rPr>
-          <w:rStyle w:val="Hervorhebung"/>
-          <w:rFonts w:ascii="Arial" w:hAnsi="Arial" w:cs="Arial"/>
-          <w:i w:val="0"/>
-          <w:iCs w:val="0"/>
-        </w:rPr>
-        <w:t xml:space="preserve"> Platine mit dem Gehäuse und setze</w:t>
-      </w:r>
-      <w:r>
-        <w:rPr>
-          <w:rStyle w:val="Hervorhebung"/>
-          <w:rFonts w:ascii="Arial" w:hAnsi="Arial" w:cs="Arial"/>
-          <w:i w:val="0"/>
-          <w:iCs w:val="0"/>
-        </w:rPr>
-        <w:t>n Sie</w:t>
-      </w:r>
-      <w:r>
-        <w:rPr>
-          <w:rStyle w:val="Hervorhebung"/>
-          <w:rFonts w:ascii="Arial" w:hAnsi="Arial" w:cs="Arial"/>
-          <w:i w:val="0"/>
-          <w:iCs w:val="0"/>
-        </w:rPr>
-        <w:t xml:space="preserve"> den ESP32 ein. </w:t>
-      </w:r>
-      <w:r>
-        <w:rPr>
-          <w:rStyle w:val="Hervorhebung"/>
-          <w:rFonts w:ascii="Arial" w:hAnsi="Arial" w:cs="Arial"/>
-          <w:i w:val="0"/>
-          <w:iCs w:val="0"/>
-        </w:rPr>
-        <w:t xml:space="preserve">In dem Dokument mit der </w:t>
-      </w:r>
-      <w:r>
-        <w:rPr>
-          <w:rStyle w:val="Hervorhebung"/>
-          <w:rFonts w:ascii="Arial" w:hAnsi="Arial" w:cs="Arial"/>
-          <w:i w:val="0"/>
-          <w:iCs w:val="0"/>
-        </w:rPr>
-        <w:t>Platinenbeschreibung</w:t>
-      </w:r>
-      <w:r>
-        <w:rPr>
-          <w:rStyle w:val="Hervorhebung"/>
-          <w:rFonts w:ascii="Arial" w:hAnsi="Arial" w:cs="Arial"/>
-          <w:i w:val="0"/>
-          <w:iCs w:val="0"/>
-        </w:rPr>
-        <w:t xml:space="preserve"> finde</w:t>
-      </w:r>
-      <w:r>
-        <w:rPr>
-          <w:rStyle w:val="Hervorhebung"/>
-          <w:rFonts w:ascii="Arial" w:hAnsi="Arial" w:cs="Arial"/>
-          <w:i w:val="0"/>
-          <w:iCs w:val="0"/>
-        </w:rPr>
-        <w:t>n Sie</w:t>
-      </w:r>
-      <w:r>
-        <w:rPr>
-          <w:rStyle w:val="Hervorhebung"/>
-          <w:rFonts w:ascii="Arial" w:hAnsi="Arial" w:cs="Arial"/>
-          <w:i w:val="0"/>
-          <w:iCs w:val="0"/>
-        </w:rPr>
-        <w:t xml:space="preserve"> ebenfalls eine Erklärung zur Funktionsweise des Gerätes.</w:t>
-      </w:r>
-    </w:p>
-    <w:p>
-      <w:pPr>
-        <w:rPr>
-          <w:rStyle w:val="Hervorhebung"/>
-          <w:rFonts w:ascii="Arial" w:hAnsi="Arial" w:cs="Arial"/>
-          <w:i w:val="0"/>
-          <w:iCs w:val="0"/>
-        </w:rPr>
-      </w:pPr>
-    </w:p>
-    <w:p>
-      <w:pPr>
-        <w:rPr>
-          <w:rStyle w:val="Hervorhebung"/>
-          <w:rFonts w:ascii="Arial" w:hAnsi="Arial" w:cs="Arial"/>
-          <w:i w:val="0"/>
-          <w:iCs w:val="0"/>
-        </w:rPr>
-      </w:pPr>
-      <w:r>
-        <w:rPr>
-          <w:rStyle w:val="Hervorhebung"/>
-          <w:rFonts w:ascii="Arial" w:hAnsi="Arial" w:cs="Arial"/>
-          <w:i w:val="0"/>
-          <w:iCs w:val="0"/>
-        </w:rPr>
-        <w:t xml:space="preserve">Viel Spaß beim </w:t>
-      </w:r>
-      <w:r>
-        <w:rPr>
-          <w:rStyle w:val="Hervorhebung"/>
-          <w:rFonts w:ascii="Arial" w:hAnsi="Arial" w:cs="Arial"/>
-          <w:i w:val="0"/>
-          <w:iCs w:val="0"/>
-        </w:rPr>
-        <w:t>Spielen</w:t>
-      </w:r>
-      <w:r>
-        <w:rPr>
-          <w:rStyle w:val="Hervorhebung"/>
-          <w:rFonts w:ascii="Arial" w:hAnsi="Arial" w:cs="Arial"/>
-          <w:i w:val="0"/>
-          <w:iCs w:val="0"/>
-        </w:rPr>
-        <w:t>!</w:t>
-      </w:r>
     </w:p>
     <w:sectPr>
       <w:headerReference w:type="even" r:id="rId13"/>
@@ -2343,7 +2613,7 @@
 </file>
 
 <file path=word/endnotes.xml><?xml version="1.0" encoding="utf-8"?>
-<w:endnotes xmlns:wpc="http://schemas.microsoft.com/office/word/2010/wordprocessingCanvas" xmlns:cx="http://schemas.microsoft.com/office/drawing/2014/chartex" xmlns:cx1="http://schemas.microsoft.com/office/drawing/2015/9/8/chartex" xmlns:cx2="http://schemas.microsoft.com/office/drawing/2015/10/21/chartex" xmlns:cx3="http://schemas.microsoft.com/office/drawing/2016/5/9/chartex" xmlns:cx4="http://schemas.microsoft.com/office/drawing/2016/5/10/chartex" xmlns:cx5="http://schemas.microsoft.com/office/drawing/2016/5/11/chartex" xmlns:cx6="http://schemas.microsoft.com/office/drawing/2016/5/12/chartex" xmlns:cx7="http://schemas.microsoft.com/office/drawing/2016/5/13/chartex" xmlns:cx8="http://schemas.microsoft.com/office/drawing/2016/5/14/chartex" xmlns:mc="http://schemas.openxmlformats.org/markup-compatibility/2006" xmlns:aink="http://schemas.microsoft.com/office/drawing/2016/ink" xmlns:am3d="http://schemas.microsoft.com/office/drawing/2017/model3d" xmlns:o="urn:schemas-microsoft-com:office:office" xmlns:oel="http://schemas.microsoft.com/office/2019/extlst" xmlns:r="http://schemas.openxmlformats.org/officeDocument/2006/relationships" xmlns:m="http://schemas.openxmlformats.org/officeDocument/2006/math" xmlns:v="urn:schemas-microsoft-com:vml" xmlns:wp14="http://schemas.microsoft.com/office/word/2010/wordprocessingDrawing" xmlns:wp="http://schemas.openxmlformats.org/drawingml/2006/wordprocessingDrawing" xmlns:w10="urn:schemas-microsoft-com:office:word" xmlns:w="http://schemas.openxmlformats.org/wordprocessingml/2006/main" xmlns:w14="http://schemas.microsoft.com/office/word/2010/wordml" xmlns:w15="http://schemas.microsoft.com/office/word/2012/wordml" xmlns:w16cex="http://schemas.microsoft.com/office/word/2018/wordml/cex" xmlns:w16cid="http://schemas.microsoft.com/office/word/2016/wordml/cid" xmlns:w16="http://schemas.microsoft.com/office/word/2018/wordml" xmlns:w16sdtdh="http://schemas.microsoft.com/office/word/2020/wordml/sdtdatahash" xmlns:w16se="http://schemas.microsoft.com/office/word/2015/wordml/symex" xmlns:wpg="http://schemas.microsoft.com/office/word/2010/wordprocessingGroup" xmlns:wpi="http://schemas.microsoft.com/office/word/2010/wordprocessingInk" xmlns:wne="http://schemas.microsoft.com/office/word/2006/wordml" xmlns:wps="http://schemas.microsoft.com/office/word/2010/wordprocessingShape" mc:Ignorable="w14 w15 w16se w16cid w16 w16cex w16sdtdh wp14">
+<w:endnotes xmlns:wpc="http://schemas.microsoft.com/office/word/2010/wordprocessingCanvas" xmlns:cx="http://schemas.microsoft.com/office/drawing/2014/chartex" xmlns:cx1="http://schemas.microsoft.com/office/drawing/2015/9/8/chartex" xmlns:cx2="http://schemas.microsoft.com/office/drawing/2015/10/21/chartex" xmlns:cx3="http://schemas.microsoft.com/office/drawing/2016/5/9/chartex" xmlns:cx4="http://schemas.microsoft.com/office/drawing/2016/5/10/chartex" xmlns:cx5="http://schemas.microsoft.com/office/drawing/2016/5/11/chartex" xmlns:cx6="http://schemas.microsoft.com/office/drawing/2016/5/12/chartex" xmlns:cx7="http://schemas.microsoft.com/office/drawing/2016/5/13/chartex" xmlns:cx8="http://schemas.microsoft.com/office/drawing/2016/5/14/chartex" xmlns:mc="http://schemas.openxmlformats.org/markup-compatibility/2006" xmlns:aink="http://schemas.microsoft.com/office/drawing/2016/ink" xmlns:am3d="http://schemas.microsoft.com/office/drawing/2017/model3d" xmlns:o="urn:schemas-microsoft-com:office:office" xmlns:oel="http://schemas.microsoft.com/office/2019/extlst" xmlns:r="http://schemas.openxmlformats.org/officeDocument/2006/relationships" xmlns:m="http://schemas.openxmlformats.org/officeDocument/2006/math" xmlns:v="urn:schemas-microsoft-com:vml" xmlns:wp14="http://schemas.microsoft.com/office/word/2010/wordprocessingDrawing" xmlns:wp="http://schemas.openxmlformats.org/drawingml/2006/wordprocessingDrawing" xmlns:w10="urn:schemas-microsoft-com:office:word" xmlns:w="http://schemas.openxmlformats.org/wordprocessingml/2006/main" xmlns:w14="http://schemas.microsoft.com/office/word/2010/wordml" xmlns:w15="http://schemas.microsoft.com/office/word/2012/wordml" xmlns:w16cex="http://schemas.microsoft.com/office/word/2018/wordml/cex" xmlns:w16cid="http://schemas.microsoft.com/office/word/2016/wordml/cid" xmlns:w16="http://schemas.microsoft.com/office/word/2018/wordml" xmlns:w16du="http://schemas.microsoft.com/office/word/2023/wordml/word16du" xmlns:w16sdtdh="http://schemas.microsoft.com/office/word/2020/wordml/sdtdatahash" xmlns:w16se="http://schemas.microsoft.com/office/word/2015/wordml/symex" xmlns:wpg="http://schemas.microsoft.com/office/word/2010/wordprocessingGroup" xmlns:wpi="http://schemas.microsoft.com/office/word/2010/wordprocessingInk" xmlns:wne="http://schemas.microsoft.com/office/word/2006/wordml" xmlns:wps="http://schemas.microsoft.com/office/word/2010/wordprocessingShape" mc:Ignorable="w14 w15 w16se w16cid w16 w16cex w16sdtdh w16du wp14">
   <w:endnote w:type="separator" w:id="-1">
     <w:p>
       <w:r>
@@ -2362,7 +2632,7 @@
 </file>
 
 <file path=word/footer1.xml><?xml version="1.0" encoding="utf-8"?>
-<w:ftr xmlns:wpc="http://schemas.microsoft.com/office/word/2010/wordprocessingCanvas" xmlns:cx="http://schemas.microsoft.com/office/drawing/2014/chartex" xmlns:cx1="http://schemas.microsoft.com/office/drawing/2015/9/8/chartex" xmlns:cx2="http://schemas.microsoft.com/office/drawing/2015/10/21/chartex" xmlns:cx3="http://schemas.microsoft.com/office/drawing/2016/5/9/chartex" xmlns:cx4="http://schemas.microsoft.com/office/drawing/2016/5/10/chartex" xmlns:cx5="http://schemas.microsoft.com/office/drawing/2016/5/11/chartex" xmlns:cx6="http://schemas.microsoft.com/office/drawing/2016/5/12/chartex" xmlns:cx7="http://schemas.microsoft.com/office/drawing/2016/5/13/chartex" xmlns:cx8="http://schemas.microsoft.com/office/drawing/2016/5/14/chartex" xmlns:mc="http://schemas.openxmlformats.org/markup-compatibility/2006" xmlns:aink="http://schemas.microsoft.com/office/drawing/2016/ink" xmlns:am3d="http://schemas.microsoft.com/office/drawing/2017/model3d" xmlns:o="urn:schemas-microsoft-com:office:office" xmlns:oel="http://schemas.microsoft.com/office/2019/extlst" xmlns:r="http://schemas.openxmlformats.org/officeDocument/2006/relationships" xmlns:m="http://schemas.openxmlformats.org/officeDocument/2006/math" xmlns:v="urn:schemas-microsoft-com:vml" xmlns:wp14="http://schemas.microsoft.com/office/word/2010/wordprocessingDrawing" xmlns:wp="http://schemas.openxmlformats.org/drawingml/2006/wordprocessingDrawing" xmlns:w10="urn:schemas-microsoft-com:office:word" xmlns:w="http://schemas.openxmlformats.org/wordprocessingml/2006/main" xmlns:w14="http://schemas.microsoft.com/office/word/2010/wordml" xmlns:w15="http://schemas.microsoft.com/office/word/2012/wordml" xmlns:w16cex="http://schemas.microsoft.com/office/word/2018/wordml/cex" xmlns:w16cid="http://schemas.microsoft.com/office/word/2016/wordml/cid" xmlns:w16="http://schemas.microsoft.com/office/word/2018/wordml" xmlns:w16sdtdh="http://schemas.microsoft.com/office/word/2020/wordml/sdtdatahash" xmlns:w16se="http://schemas.microsoft.com/office/word/2015/wordml/symex" xmlns:wpg="http://schemas.microsoft.com/office/word/2010/wordprocessingGroup" xmlns:wpi="http://schemas.microsoft.com/office/word/2010/wordprocessingInk" xmlns:wne="http://schemas.microsoft.com/office/word/2006/wordml" xmlns:wps="http://schemas.microsoft.com/office/word/2010/wordprocessingShape" mc:Ignorable="w14 w15 w16se w16cid w16 w16cex w16sdtdh wp14">
+<w:ftr xmlns:wpc="http://schemas.microsoft.com/office/word/2010/wordprocessingCanvas" xmlns:cx="http://schemas.microsoft.com/office/drawing/2014/chartex" xmlns:cx1="http://schemas.microsoft.com/office/drawing/2015/9/8/chartex" xmlns:cx2="http://schemas.microsoft.com/office/drawing/2015/10/21/chartex" xmlns:cx3="http://schemas.microsoft.com/office/drawing/2016/5/9/chartex" xmlns:cx4="http://schemas.microsoft.com/office/drawing/2016/5/10/chartex" xmlns:cx5="http://schemas.microsoft.com/office/drawing/2016/5/11/chartex" xmlns:cx6="http://schemas.microsoft.com/office/drawing/2016/5/12/chartex" xmlns:cx7="http://schemas.microsoft.com/office/drawing/2016/5/13/chartex" xmlns:cx8="http://schemas.microsoft.com/office/drawing/2016/5/14/chartex" xmlns:mc="http://schemas.openxmlformats.org/markup-compatibility/2006" xmlns:aink="http://schemas.microsoft.com/office/drawing/2016/ink" xmlns:am3d="http://schemas.microsoft.com/office/drawing/2017/model3d" xmlns:o="urn:schemas-microsoft-com:office:office" xmlns:oel="http://schemas.microsoft.com/office/2019/extlst" xmlns:r="http://schemas.openxmlformats.org/officeDocument/2006/relationships" xmlns:m="http://schemas.openxmlformats.org/officeDocument/2006/math" xmlns:v="urn:schemas-microsoft-com:vml" xmlns:wp14="http://schemas.microsoft.com/office/word/2010/wordprocessingDrawing" xmlns:wp="http://schemas.openxmlformats.org/drawingml/2006/wordprocessingDrawing" xmlns:w10="urn:schemas-microsoft-com:office:word" xmlns:w="http://schemas.openxmlformats.org/wordprocessingml/2006/main" xmlns:w14="http://schemas.microsoft.com/office/word/2010/wordml" xmlns:w15="http://schemas.microsoft.com/office/word/2012/wordml" xmlns:w16cex="http://schemas.microsoft.com/office/word/2018/wordml/cex" xmlns:w16cid="http://schemas.microsoft.com/office/word/2016/wordml/cid" xmlns:w16="http://schemas.microsoft.com/office/word/2018/wordml" xmlns:w16du="http://schemas.microsoft.com/office/word/2023/wordml/word16du" xmlns:w16sdtdh="http://schemas.microsoft.com/office/word/2020/wordml/sdtdatahash" xmlns:w16se="http://schemas.microsoft.com/office/word/2015/wordml/symex" xmlns:wpg="http://schemas.microsoft.com/office/word/2010/wordprocessingGroup" xmlns:wpi="http://schemas.microsoft.com/office/word/2010/wordprocessingInk" xmlns:wne="http://schemas.microsoft.com/office/word/2006/wordml" xmlns:wps="http://schemas.microsoft.com/office/word/2010/wordprocessingShape" mc:Ignorable="w14 w15 w16se w16cid w16 w16cex w16sdtdh w16du wp14">
   <w:p>
     <w:pPr>
       <w:pStyle w:val="Fuzeile"/>
@@ -2531,7 +2801,7 @@
         <w:sz w:val="20"/>
         <w:szCs w:val="20"/>
       </w:rPr>
-      <w:t>15.01.2024</w:t>
+      <w:t>14.02.2024</w:t>
     </w:r>
     <w:r>
       <w:rPr>
@@ -2546,7 +2816,7 @@
 </file>
 
 <file path=word/footnotes.xml><?xml version="1.0" encoding="utf-8"?>
-<w:footnotes xmlns:wpc="http://schemas.microsoft.com/office/word/2010/wordprocessingCanvas" xmlns:cx="http://schemas.microsoft.com/office/drawing/2014/chartex" xmlns:cx1="http://schemas.microsoft.com/office/drawing/2015/9/8/chartex" xmlns:cx2="http://schemas.microsoft.com/office/drawing/2015/10/21/chartex" xmlns:cx3="http://schemas.microsoft.com/office/drawing/2016/5/9/chartex" xmlns:cx4="http://schemas.microsoft.com/office/drawing/2016/5/10/chartex" xmlns:cx5="http://schemas.microsoft.com/office/drawing/2016/5/11/chartex" xmlns:cx6="http://schemas.microsoft.com/office/drawing/2016/5/12/chartex" xmlns:cx7="http://schemas.microsoft.com/office/drawing/2016/5/13/chartex" xmlns:cx8="http://schemas.microsoft.com/office/drawing/2016/5/14/chartex" xmlns:mc="http://schemas.openxmlformats.org/markup-compatibility/2006" xmlns:aink="http://schemas.microsoft.com/office/drawing/2016/ink" xmlns:am3d="http://schemas.microsoft.com/office/drawing/2017/model3d" xmlns:o="urn:schemas-microsoft-com:office:office" xmlns:oel="http://schemas.microsoft.com/office/2019/extlst" xmlns:r="http://schemas.openxmlformats.org/officeDocument/2006/relationships" xmlns:m="http://schemas.openxmlformats.org/officeDocument/2006/math" xmlns:v="urn:schemas-microsoft-com:vml" xmlns:wp14="http://schemas.microsoft.com/office/word/2010/wordprocessingDrawing" xmlns:wp="http://schemas.openxmlformats.org/drawingml/2006/wordprocessingDrawing" xmlns:w10="urn:schemas-microsoft-com:office:word" xmlns:w="http://schemas.openxmlformats.org/wordprocessingml/2006/main" xmlns:w14="http://schemas.microsoft.com/office/word/2010/wordml" xmlns:w15="http://schemas.microsoft.com/office/word/2012/wordml" xmlns:w16cex="http://schemas.microsoft.com/office/word/2018/wordml/cex" xmlns:w16cid="http://schemas.microsoft.com/office/word/2016/wordml/cid" xmlns:w16="http://schemas.microsoft.com/office/word/2018/wordml" xmlns:w16sdtdh="http://schemas.microsoft.com/office/word/2020/wordml/sdtdatahash" xmlns:w16se="http://schemas.microsoft.com/office/word/2015/wordml/symex" xmlns:wpg="http://schemas.microsoft.com/office/word/2010/wordprocessingGroup" xmlns:wpi="http://schemas.microsoft.com/office/word/2010/wordprocessingInk" xmlns:wne="http://schemas.microsoft.com/office/word/2006/wordml" xmlns:wps="http://schemas.microsoft.com/office/word/2010/wordprocessingShape" mc:Ignorable="w14 w15 w16se w16cid w16 w16cex w16sdtdh wp14">
+<w:footnotes xmlns:wpc="http://schemas.microsoft.com/office/word/2010/wordprocessingCanvas" xmlns:cx="http://schemas.microsoft.com/office/drawing/2014/chartex" xmlns:cx1="http://schemas.microsoft.com/office/drawing/2015/9/8/chartex" xmlns:cx2="http://schemas.microsoft.com/office/drawing/2015/10/21/chartex" xmlns:cx3="http://schemas.microsoft.com/office/drawing/2016/5/9/chartex" xmlns:cx4="http://schemas.microsoft.com/office/drawing/2016/5/10/chartex" xmlns:cx5="http://schemas.microsoft.com/office/drawing/2016/5/11/chartex" xmlns:cx6="http://schemas.microsoft.com/office/drawing/2016/5/12/chartex" xmlns:cx7="http://schemas.microsoft.com/office/drawing/2016/5/13/chartex" xmlns:cx8="http://schemas.microsoft.com/office/drawing/2016/5/14/chartex" xmlns:mc="http://schemas.openxmlformats.org/markup-compatibility/2006" xmlns:aink="http://schemas.microsoft.com/office/drawing/2016/ink" xmlns:am3d="http://schemas.microsoft.com/office/drawing/2017/model3d" xmlns:o="urn:schemas-microsoft-com:office:office" xmlns:oel="http://schemas.microsoft.com/office/2019/extlst" xmlns:r="http://schemas.openxmlformats.org/officeDocument/2006/relationships" xmlns:m="http://schemas.openxmlformats.org/officeDocument/2006/math" xmlns:v="urn:schemas-microsoft-com:vml" xmlns:wp14="http://schemas.microsoft.com/office/word/2010/wordprocessingDrawing" xmlns:wp="http://schemas.openxmlformats.org/drawingml/2006/wordprocessingDrawing" xmlns:w10="urn:schemas-microsoft-com:office:word" xmlns:w="http://schemas.openxmlformats.org/wordprocessingml/2006/main" xmlns:w14="http://schemas.microsoft.com/office/word/2010/wordml" xmlns:w15="http://schemas.microsoft.com/office/word/2012/wordml" xmlns:w16cex="http://schemas.microsoft.com/office/word/2018/wordml/cex" xmlns:w16cid="http://schemas.microsoft.com/office/word/2016/wordml/cid" xmlns:w16="http://schemas.microsoft.com/office/word/2018/wordml" xmlns:w16du="http://schemas.microsoft.com/office/word/2023/wordml/word16du" xmlns:w16sdtdh="http://schemas.microsoft.com/office/word/2020/wordml/sdtdatahash" xmlns:w16se="http://schemas.microsoft.com/office/word/2015/wordml/symex" xmlns:wpg="http://schemas.microsoft.com/office/word/2010/wordprocessingGroup" xmlns:wpi="http://schemas.microsoft.com/office/word/2010/wordprocessingInk" xmlns:wne="http://schemas.microsoft.com/office/word/2006/wordml" xmlns:wps="http://schemas.microsoft.com/office/word/2010/wordprocessingShape" mc:Ignorable="w14 w15 w16se w16cid w16 w16cex w16sdtdh w16du wp14">
   <w:footnote w:type="separator" w:id="-1">
     <w:p>
       <w:r>
@@ -2565,7 +2835,7 @@
 </file>
 
 <file path=word/header1.xml><?xml version="1.0" encoding="utf-8"?>
-<w:hdr xmlns:wpc="http://schemas.microsoft.com/office/word/2010/wordprocessingCanvas" xmlns:cx="http://schemas.microsoft.com/office/drawing/2014/chartex" xmlns:cx1="http://schemas.microsoft.com/office/drawing/2015/9/8/chartex" xmlns:cx2="http://schemas.microsoft.com/office/drawing/2015/10/21/chartex" xmlns:cx3="http://schemas.microsoft.com/office/drawing/2016/5/9/chartex" xmlns:cx4="http://schemas.microsoft.com/office/drawing/2016/5/10/chartex" xmlns:cx5="http://schemas.microsoft.com/office/drawing/2016/5/11/chartex" xmlns:cx6="http://schemas.microsoft.com/office/drawing/2016/5/12/chartex" xmlns:cx7="http://schemas.microsoft.com/office/drawing/2016/5/13/chartex" xmlns:cx8="http://schemas.microsoft.com/office/drawing/2016/5/14/chartex" xmlns:mc="http://schemas.openxmlformats.org/markup-compatibility/2006" xmlns:aink="http://schemas.microsoft.com/office/drawing/2016/ink" xmlns:am3d="http://schemas.microsoft.com/office/drawing/2017/model3d" xmlns:o="urn:schemas-microsoft-com:office:office" xmlns:oel="http://schemas.microsoft.com/office/2019/extlst" xmlns:r="http://schemas.openxmlformats.org/officeDocument/2006/relationships" xmlns:m="http://schemas.openxmlformats.org/officeDocument/2006/math" xmlns:v="urn:schemas-microsoft-com:vml" xmlns:wp14="http://schemas.microsoft.com/office/word/2010/wordprocessingDrawing" xmlns:wp="http://schemas.openxmlformats.org/drawingml/2006/wordprocessingDrawing" xmlns:w10="urn:schemas-microsoft-com:office:word" xmlns:w="http://schemas.openxmlformats.org/wordprocessingml/2006/main" xmlns:w14="http://schemas.microsoft.com/office/word/2010/wordml" xmlns:w15="http://schemas.microsoft.com/office/word/2012/wordml" xmlns:w16cex="http://schemas.microsoft.com/office/word/2018/wordml/cex" xmlns:w16cid="http://schemas.microsoft.com/office/word/2016/wordml/cid" xmlns:w16="http://schemas.microsoft.com/office/word/2018/wordml" xmlns:w16sdtdh="http://schemas.microsoft.com/office/word/2020/wordml/sdtdatahash" xmlns:w16se="http://schemas.microsoft.com/office/word/2015/wordml/symex" xmlns:wpg="http://schemas.microsoft.com/office/word/2010/wordprocessingGroup" xmlns:wpi="http://schemas.microsoft.com/office/word/2010/wordprocessingInk" xmlns:wne="http://schemas.microsoft.com/office/word/2006/wordml" xmlns:wps="http://schemas.microsoft.com/office/word/2010/wordprocessingShape" mc:Ignorable="w14 w15 w16se w16cid w16 w16cex w16sdtdh wp14">
+<w:hdr xmlns:wpc="http://schemas.microsoft.com/office/word/2010/wordprocessingCanvas" xmlns:cx="http://schemas.microsoft.com/office/drawing/2014/chartex" xmlns:cx1="http://schemas.microsoft.com/office/drawing/2015/9/8/chartex" xmlns:cx2="http://schemas.microsoft.com/office/drawing/2015/10/21/chartex" xmlns:cx3="http://schemas.microsoft.com/office/drawing/2016/5/9/chartex" xmlns:cx4="http://schemas.microsoft.com/office/drawing/2016/5/10/chartex" xmlns:cx5="http://schemas.microsoft.com/office/drawing/2016/5/11/chartex" xmlns:cx6="http://schemas.microsoft.com/office/drawing/2016/5/12/chartex" xmlns:cx7="http://schemas.microsoft.com/office/drawing/2016/5/13/chartex" xmlns:cx8="http://schemas.microsoft.com/office/drawing/2016/5/14/chartex" xmlns:mc="http://schemas.openxmlformats.org/markup-compatibility/2006" xmlns:aink="http://schemas.microsoft.com/office/drawing/2016/ink" xmlns:am3d="http://schemas.microsoft.com/office/drawing/2017/model3d" xmlns:o="urn:schemas-microsoft-com:office:office" xmlns:oel="http://schemas.microsoft.com/office/2019/extlst" xmlns:r="http://schemas.openxmlformats.org/officeDocument/2006/relationships" xmlns:m="http://schemas.openxmlformats.org/officeDocument/2006/math" xmlns:v="urn:schemas-microsoft-com:vml" xmlns:wp14="http://schemas.microsoft.com/office/word/2010/wordprocessingDrawing" xmlns:wp="http://schemas.openxmlformats.org/drawingml/2006/wordprocessingDrawing" xmlns:w10="urn:schemas-microsoft-com:office:word" xmlns:w="http://schemas.openxmlformats.org/wordprocessingml/2006/main" xmlns:w14="http://schemas.microsoft.com/office/word/2010/wordml" xmlns:w15="http://schemas.microsoft.com/office/word/2012/wordml" xmlns:w16cex="http://schemas.microsoft.com/office/word/2018/wordml/cex" xmlns:w16cid="http://schemas.microsoft.com/office/word/2016/wordml/cid" xmlns:w16="http://schemas.microsoft.com/office/word/2018/wordml" xmlns:w16du="http://schemas.microsoft.com/office/word/2023/wordml/word16du" xmlns:w16sdtdh="http://schemas.microsoft.com/office/word/2020/wordml/sdtdatahash" xmlns:w16se="http://schemas.microsoft.com/office/word/2015/wordml/symex" xmlns:wpg="http://schemas.microsoft.com/office/word/2010/wordprocessingGroup" xmlns:wpi="http://schemas.microsoft.com/office/word/2010/wordprocessingInk" xmlns:wne="http://schemas.microsoft.com/office/word/2006/wordml" xmlns:wps="http://schemas.microsoft.com/office/word/2010/wordprocessingShape" mc:Ignorable="w14 w15 w16se w16cid w16 w16cex w16sdtdh w16du wp14">
   <w:p>
     <w:pPr>
       <w:pStyle w:val="Kopfzeile"/>
@@ -2602,7 +2872,7 @@
 </file>
 
 <file path=word/header2.xml><?xml version="1.0" encoding="utf-8"?>
-<w:hdr xmlns:wpc="http://schemas.microsoft.com/office/word/2010/wordprocessingCanvas" xmlns:cx="http://schemas.microsoft.com/office/drawing/2014/chartex" xmlns:cx1="http://schemas.microsoft.com/office/drawing/2015/9/8/chartex" xmlns:cx2="http://schemas.microsoft.com/office/drawing/2015/10/21/chartex" xmlns:cx3="http://schemas.microsoft.com/office/drawing/2016/5/9/chartex" xmlns:cx4="http://schemas.microsoft.com/office/drawing/2016/5/10/chartex" xmlns:cx5="http://schemas.microsoft.com/office/drawing/2016/5/11/chartex" xmlns:cx6="http://schemas.microsoft.com/office/drawing/2016/5/12/chartex" xmlns:cx7="http://schemas.microsoft.com/office/drawing/2016/5/13/chartex" xmlns:cx8="http://schemas.microsoft.com/office/drawing/2016/5/14/chartex" xmlns:mc="http://schemas.openxmlformats.org/markup-compatibility/2006" xmlns:aink="http://schemas.microsoft.com/office/drawing/2016/ink" xmlns:am3d="http://schemas.microsoft.com/office/drawing/2017/model3d" xmlns:o="urn:schemas-microsoft-com:office:office" xmlns:oel="http://schemas.microsoft.com/office/2019/extlst" xmlns:r="http://schemas.openxmlformats.org/officeDocument/2006/relationships" xmlns:m="http://schemas.openxmlformats.org/officeDocument/2006/math" xmlns:v="urn:schemas-microsoft-com:vml" xmlns:wp14="http://schemas.microsoft.com/office/word/2010/wordprocessingDrawing" xmlns:wp="http://schemas.openxmlformats.org/drawingml/2006/wordprocessingDrawing" xmlns:w10="urn:schemas-microsoft-com:office:word" xmlns:w="http://schemas.openxmlformats.org/wordprocessingml/2006/main" xmlns:w14="http://schemas.microsoft.com/office/word/2010/wordml" xmlns:w15="http://schemas.microsoft.com/office/word/2012/wordml" xmlns:w16cex="http://schemas.microsoft.com/office/word/2018/wordml/cex" xmlns:w16cid="http://schemas.microsoft.com/office/word/2016/wordml/cid" xmlns:w16="http://schemas.microsoft.com/office/word/2018/wordml" xmlns:w16sdtdh="http://schemas.microsoft.com/office/word/2020/wordml/sdtdatahash" xmlns:w16se="http://schemas.microsoft.com/office/word/2015/wordml/symex" xmlns:wpg="http://schemas.microsoft.com/office/word/2010/wordprocessingGroup" xmlns:wpi="http://schemas.microsoft.com/office/word/2010/wordprocessingInk" xmlns:wne="http://schemas.microsoft.com/office/word/2006/wordml" xmlns:wps="http://schemas.microsoft.com/office/word/2010/wordprocessingShape" mc:Ignorable="w14 w15 w16se w16cid w16 w16cex w16sdtdh wp14">
+<w:hdr xmlns:wpc="http://schemas.microsoft.com/office/word/2010/wordprocessingCanvas" xmlns:cx="http://schemas.microsoft.com/office/drawing/2014/chartex" xmlns:cx1="http://schemas.microsoft.com/office/drawing/2015/9/8/chartex" xmlns:cx2="http://schemas.microsoft.com/office/drawing/2015/10/21/chartex" xmlns:cx3="http://schemas.microsoft.com/office/drawing/2016/5/9/chartex" xmlns:cx4="http://schemas.microsoft.com/office/drawing/2016/5/10/chartex" xmlns:cx5="http://schemas.microsoft.com/office/drawing/2016/5/11/chartex" xmlns:cx6="http://schemas.microsoft.com/office/drawing/2016/5/12/chartex" xmlns:cx7="http://schemas.microsoft.com/office/drawing/2016/5/13/chartex" xmlns:cx8="http://schemas.microsoft.com/office/drawing/2016/5/14/chartex" xmlns:mc="http://schemas.openxmlformats.org/markup-compatibility/2006" xmlns:aink="http://schemas.microsoft.com/office/drawing/2016/ink" xmlns:am3d="http://schemas.microsoft.com/office/drawing/2017/model3d" xmlns:o="urn:schemas-microsoft-com:office:office" xmlns:oel="http://schemas.microsoft.com/office/2019/extlst" xmlns:r="http://schemas.openxmlformats.org/officeDocument/2006/relationships" xmlns:m="http://schemas.openxmlformats.org/officeDocument/2006/math" xmlns:v="urn:schemas-microsoft-com:vml" xmlns:wp14="http://schemas.microsoft.com/office/word/2010/wordprocessingDrawing" xmlns:wp="http://schemas.openxmlformats.org/drawingml/2006/wordprocessingDrawing" xmlns:w10="urn:schemas-microsoft-com:office:word" xmlns:w="http://schemas.openxmlformats.org/wordprocessingml/2006/main" xmlns:w14="http://schemas.microsoft.com/office/word/2010/wordml" xmlns:w15="http://schemas.microsoft.com/office/word/2012/wordml" xmlns:w16cex="http://schemas.microsoft.com/office/word/2018/wordml/cex" xmlns:w16cid="http://schemas.microsoft.com/office/word/2016/wordml/cid" xmlns:w16="http://schemas.microsoft.com/office/word/2018/wordml" xmlns:w16du="http://schemas.microsoft.com/office/word/2023/wordml/word16du" xmlns:w16sdtdh="http://schemas.microsoft.com/office/word/2020/wordml/sdtdatahash" xmlns:w16se="http://schemas.microsoft.com/office/word/2015/wordml/symex" xmlns:wpg="http://schemas.microsoft.com/office/word/2010/wordprocessingGroup" xmlns:wpi="http://schemas.microsoft.com/office/word/2010/wordprocessingInk" xmlns:wne="http://schemas.microsoft.com/office/word/2006/wordml" xmlns:wps="http://schemas.microsoft.com/office/word/2010/wordprocessingShape" mc:Ignorable="w14 w15 w16se w16cid w16 w16cex w16sdtdh w16du wp14">
   <w:p>
     <w:pPr>
       <w:pStyle w:val="Kopfzeile"/>
@@ -2713,7 +2983,7 @@
 </file>
 
 <file path=word/header3.xml><?xml version="1.0" encoding="utf-8"?>
-<w:hdr xmlns:wpc="http://schemas.microsoft.com/office/word/2010/wordprocessingCanvas" xmlns:cx="http://schemas.microsoft.com/office/drawing/2014/chartex" xmlns:cx1="http://schemas.microsoft.com/office/drawing/2015/9/8/chartex" xmlns:cx2="http://schemas.microsoft.com/office/drawing/2015/10/21/chartex" xmlns:cx3="http://schemas.microsoft.com/office/drawing/2016/5/9/chartex" xmlns:cx4="http://schemas.microsoft.com/office/drawing/2016/5/10/chartex" xmlns:cx5="http://schemas.microsoft.com/office/drawing/2016/5/11/chartex" xmlns:cx6="http://schemas.microsoft.com/office/drawing/2016/5/12/chartex" xmlns:cx7="http://schemas.microsoft.com/office/drawing/2016/5/13/chartex" xmlns:cx8="http://schemas.microsoft.com/office/drawing/2016/5/14/chartex" xmlns:mc="http://schemas.openxmlformats.org/markup-compatibility/2006" xmlns:aink="http://schemas.microsoft.com/office/drawing/2016/ink" xmlns:am3d="http://schemas.microsoft.com/office/drawing/2017/model3d" xmlns:o="urn:schemas-microsoft-com:office:office" xmlns:oel="http://schemas.microsoft.com/office/2019/extlst" xmlns:r="http://schemas.openxmlformats.org/officeDocument/2006/relationships" xmlns:m="http://schemas.openxmlformats.org/officeDocument/2006/math" xmlns:v="urn:schemas-microsoft-com:vml" xmlns:wp14="http://schemas.microsoft.com/office/word/2010/wordprocessingDrawing" xmlns:wp="http://schemas.openxmlformats.org/drawingml/2006/wordprocessingDrawing" xmlns:w10="urn:schemas-microsoft-com:office:word" xmlns:w="http://schemas.openxmlformats.org/wordprocessingml/2006/main" xmlns:w14="http://schemas.microsoft.com/office/word/2010/wordml" xmlns:w15="http://schemas.microsoft.com/office/word/2012/wordml" xmlns:w16cex="http://schemas.microsoft.com/office/word/2018/wordml/cex" xmlns:w16cid="http://schemas.microsoft.com/office/word/2016/wordml/cid" xmlns:w16="http://schemas.microsoft.com/office/word/2018/wordml" xmlns:w16sdtdh="http://schemas.microsoft.com/office/word/2020/wordml/sdtdatahash" xmlns:w16se="http://schemas.microsoft.com/office/word/2015/wordml/symex" xmlns:wpg="http://schemas.microsoft.com/office/word/2010/wordprocessingGroup" xmlns:wpi="http://schemas.microsoft.com/office/word/2010/wordprocessingInk" xmlns:wne="http://schemas.microsoft.com/office/word/2006/wordml" xmlns:wps="http://schemas.microsoft.com/office/word/2010/wordprocessingShape" mc:Ignorable="w14 w15 w16se w16cid w16 w16cex w16sdtdh wp14">
+<w:hdr xmlns:wpc="http://schemas.microsoft.com/office/word/2010/wordprocessingCanvas" xmlns:cx="http://schemas.microsoft.com/office/drawing/2014/chartex" xmlns:cx1="http://schemas.microsoft.com/office/drawing/2015/9/8/chartex" xmlns:cx2="http://schemas.microsoft.com/office/drawing/2015/10/21/chartex" xmlns:cx3="http://schemas.microsoft.com/office/drawing/2016/5/9/chartex" xmlns:cx4="http://schemas.microsoft.com/office/drawing/2016/5/10/chartex" xmlns:cx5="http://schemas.microsoft.com/office/drawing/2016/5/11/chartex" xmlns:cx6="http://schemas.microsoft.com/office/drawing/2016/5/12/chartex" xmlns:cx7="http://schemas.microsoft.com/office/drawing/2016/5/13/chartex" xmlns:cx8="http://schemas.microsoft.com/office/drawing/2016/5/14/chartex" xmlns:mc="http://schemas.openxmlformats.org/markup-compatibility/2006" xmlns:aink="http://schemas.microsoft.com/office/drawing/2016/ink" xmlns:am3d="http://schemas.microsoft.com/office/drawing/2017/model3d" xmlns:o="urn:schemas-microsoft-com:office:office" xmlns:oel="http://schemas.microsoft.com/office/2019/extlst" xmlns:r="http://schemas.openxmlformats.org/officeDocument/2006/relationships" xmlns:m="http://schemas.openxmlformats.org/officeDocument/2006/math" xmlns:v="urn:schemas-microsoft-com:vml" xmlns:wp14="http://schemas.microsoft.com/office/word/2010/wordprocessingDrawing" xmlns:wp="http://schemas.openxmlformats.org/drawingml/2006/wordprocessingDrawing" xmlns:w10="urn:schemas-microsoft-com:office:word" xmlns:w="http://schemas.openxmlformats.org/wordprocessingml/2006/main" xmlns:w14="http://schemas.microsoft.com/office/word/2010/wordml" xmlns:w15="http://schemas.microsoft.com/office/word/2012/wordml" xmlns:w16cex="http://schemas.microsoft.com/office/word/2018/wordml/cex" xmlns:w16cid="http://schemas.microsoft.com/office/word/2016/wordml/cid" xmlns:w16="http://schemas.microsoft.com/office/word/2018/wordml" xmlns:w16du="http://schemas.microsoft.com/office/word/2023/wordml/word16du" xmlns:w16sdtdh="http://schemas.microsoft.com/office/word/2020/wordml/sdtdatahash" xmlns:w16se="http://schemas.microsoft.com/office/word/2015/wordml/symex" xmlns:wpg="http://schemas.microsoft.com/office/word/2010/wordprocessingGroup" xmlns:wpi="http://schemas.microsoft.com/office/word/2010/wordprocessingInk" xmlns:wne="http://schemas.microsoft.com/office/word/2006/wordml" xmlns:wps="http://schemas.microsoft.com/office/word/2010/wordprocessingShape" mc:Ignorable="w14 w15 w16se w16cid w16 w16cex w16sdtdh w16du wp14">
   <w:p>
     <w:pPr>
       <w:pStyle w:val="Kopfzeile"/>
@@ -2750,7 +3020,7 @@
 </file>
 
 <file path=word/numbering.xml><?xml version="1.0" encoding="utf-8"?>
-<w:numbering xmlns:wpc="http://schemas.microsoft.com/office/word/2010/wordprocessingCanvas" xmlns:cx="http://schemas.microsoft.com/office/drawing/2014/chartex" xmlns:cx1="http://schemas.microsoft.com/office/drawing/2015/9/8/chartex" xmlns:cx2="http://schemas.microsoft.com/office/drawing/2015/10/21/chartex" xmlns:cx3="http://schemas.microsoft.com/office/drawing/2016/5/9/chartex" xmlns:cx4="http://schemas.microsoft.com/office/drawing/2016/5/10/chartex" xmlns:cx5="http://schemas.microsoft.com/office/drawing/2016/5/11/chartex" xmlns:cx6="http://schemas.microsoft.com/office/drawing/2016/5/12/chartex" xmlns:cx7="http://schemas.microsoft.com/office/drawing/2016/5/13/chartex" xmlns:cx8="http://schemas.microsoft.com/office/drawing/2016/5/14/chartex" xmlns:mc="http://schemas.openxmlformats.org/markup-compatibility/2006" xmlns:aink="http://schemas.microsoft.com/office/drawing/2016/ink" xmlns:am3d="http://schemas.microsoft.com/office/drawing/2017/model3d" xmlns:o="urn:schemas-microsoft-com:office:office" xmlns:oel="http://schemas.microsoft.com/office/2019/extlst" xmlns:r="http://schemas.openxmlformats.org/officeDocument/2006/relationships" xmlns:m="http://schemas.openxmlformats.org/officeDocument/2006/math" xmlns:v="urn:schemas-microsoft-com:vml" xmlns:wp14="http://schemas.microsoft.com/office/word/2010/wordprocessingDrawing" xmlns:wp="http://schemas.openxmlformats.org/drawingml/2006/wordprocessingDrawing" xmlns:w10="urn:schemas-microsoft-com:office:word" xmlns:w="http://schemas.openxmlformats.org/wordprocessingml/2006/main" xmlns:w14="http://schemas.microsoft.com/office/word/2010/wordml" xmlns:w15="http://schemas.microsoft.com/office/word/2012/wordml" xmlns:w16cex="http://schemas.microsoft.com/office/word/2018/wordml/cex" xmlns:w16cid="http://schemas.microsoft.com/office/word/2016/wordml/cid" xmlns:w16="http://schemas.microsoft.com/office/word/2018/wordml" xmlns:w16sdtdh="http://schemas.microsoft.com/office/word/2020/wordml/sdtdatahash" xmlns:w16se="http://schemas.microsoft.com/office/word/2015/wordml/symex" xmlns:wpg="http://schemas.microsoft.com/office/word/2010/wordprocessingGroup" xmlns:wpi="http://schemas.microsoft.com/office/word/2010/wordprocessingInk" xmlns:wne="http://schemas.microsoft.com/office/word/2006/wordml" xmlns:wps="http://schemas.microsoft.com/office/word/2010/wordprocessingShape" mc:Ignorable="w14 w15 w16se w16cid w16 w16cex w16sdtdh wp14">
+<w:numbering xmlns:wpc="http://schemas.microsoft.com/office/word/2010/wordprocessingCanvas" xmlns:cx="http://schemas.microsoft.com/office/drawing/2014/chartex" xmlns:cx1="http://schemas.microsoft.com/office/drawing/2015/9/8/chartex" xmlns:cx2="http://schemas.microsoft.com/office/drawing/2015/10/21/chartex" xmlns:cx3="http://schemas.microsoft.com/office/drawing/2016/5/9/chartex" xmlns:cx4="http://schemas.microsoft.com/office/drawing/2016/5/10/chartex" xmlns:cx5="http://schemas.microsoft.com/office/drawing/2016/5/11/chartex" xmlns:cx6="http://schemas.microsoft.com/office/drawing/2016/5/12/chartex" xmlns:cx7="http://schemas.microsoft.com/office/drawing/2016/5/13/chartex" xmlns:cx8="http://schemas.microsoft.com/office/drawing/2016/5/14/chartex" xmlns:mc="http://schemas.openxmlformats.org/markup-compatibility/2006" xmlns:aink="http://schemas.microsoft.com/office/drawing/2016/ink" xmlns:am3d="http://schemas.microsoft.com/office/drawing/2017/model3d" xmlns:o="urn:schemas-microsoft-com:office:office" xmlns:oel="http://schemas.microsoft.com/office/2019/extlst" xmlns:r="http://schemas.openxmlformats.org/officeDocument/2006/relationships" xmlns:m="http://schemas.openxmlformats.org/officeDocument/2006/math" xmlns:v="urn:schemas-microsoft-com:vml" xmlns:wp14="http://schemas.microsoft.com/office/word/2010/wordprocessingDrawing" xmlns:wp="http://schemas.openxmlformats.org/drawingml/2006/wordprocessingDrawing" xmlns:w10="urn:schemas-microsoft-com:office:word" xmlns:w="http://schemas.openxmlformats.org/wordprocessingml/2006/main" xmlns:w14="http://schemas.microsoft.com/office/word/2010/wordml" xmlns:w15="http://schemas.microsoft.com/office/word/2012/wordml" xmlns:w16cex="http://schemas.microsoft.com/office/word/2018/wordml/cex" xmlns:w16cid="http://schemas.microsoft.com/office/word/2016/wordml/cid" xmlns:w16="http://schemas.microsoft.com/office/word/2018/wordml" xmlns:w16du="http://schemas.microsoft.com/office/word/2023/wordml/word16du" xmlns:w16sdtdh="http://schemas.microsoft.com/office/word/2020/wordml/sdtdatahash" xmlns:w16se="http://schemas.microsoft.com/office/word/2015/wordml/symex" xmlns:wpg="http://schemas.microsoft.com/office/word/2010/wordprocessingGroup" xmlns:wpi="http://schemas.microsoft.com/office/word/2010/wordprocessingInk" xmlns:wne="http://schemas.microsoft.com/office/word/2006/wordml" xmlns:wps="http://schemas.microsoft.com/office/word/2010/wordprocessingShape" mc:Ignorable="w14 w15 w16se w16cid w16 w16cex w16sdtdh w16du wp14">
   <w:abstractNum w:abstractNumId="0" w15:restartNumberingAfterBreak="0">
     <w:nsid w:val="36B926BA"/>
     <w:multiLevelType w:val="hybridMultilevel"/>
@@ -2870,7 +3140,7 @@
 </file>
 
 <file path=word/styles.xml><?xml version="1.0" encoding="utf-8"?>
-<w:styles xmlns:mc="http://schemas.openxmlformats.org/markup-compatibility/2006" xmlns:r="http://schemas.openxmlformats.org/officeDocument/2006/relationships" xmlns:w="http://schemas.openxmlformats.org/wordprocessingml/2006/main" xmlns:w14="http://schemas.microsoft.com/office/word/2010/wordml" xmlns:w15="http://schemas.microsoft.com/office/word/2012/wordml" xmlns:w16cex="http://schemas.microsoft.com/office/word/2018/wordml/cex" xmlns:w16cid="http://schemas.microsoft.com/office/word/2016/wordml/cid" xmlns:w16="http://schemas.microsoft.com/office/word/2018/wordml" xmlns:w16sdtdh="http://schemas.microsoft.com/office/word/2020/wordml/sdtdatahash" xmlns:w16se="http://schemas.microsoft.com/office/word/2015/wordml/symex" mc:Ignorable="w14 w15 w16se w16cid w16 w16cex w16sdtdh">
+<w:styles xmlns:mc="http://schemas.openxmlformats.org/markup-compatibility/2006" xmlns:r="http://schemas.openxmlformats.org/officeDocument/2006/relationships" xmlns:w="http://schemas.openxmlformats.org/wordprocessingml/2006/main" xmlns:w14="http://schemas.microsoft.com/office/word/2010/wordml" xmlns:w15="http://schemas.microsoft.com/office/word/2012/wordml" xmlns:w16cex="http://schemas.microsoft.com/office/word/2018/wordml/cex" xmlns:w16cid="http://schemas.microsoft.com/office/word/2016/wordml/cid" xmlns:w16="http://schemas.microsoft.com/office/word/2018/wordml" xmlns:w16du="http://schemas.microsoft.com/office/word/2023/wordml/word16du" xmlns:w16sdtdh="http://schemas.microsoft.com/office/word/2020/wordml/sdtdatahash" xmlns:w16se="http://schemas.microsoft.com/office/word/2015/wordml/symex" mc:Ignorable="w14 w15 w16se w16cid w16 w16cex w16sdtdh w16du">
   <w:docDefaults>
     <w:rPrDefault>
       <w:rPr>

</xml_diff>